<commit_message>
Replaced github URL with Porfoliio Page link
</commit_message>
<xml_diff>
--- a/Richa Shaurbh - Resume.docx
+++ b/Richa Shaurbh - Resume.docx
@@ -233,6 +233,38 @@
             <w:pPr>
               <w:jc w:val="right"/>
               <w:rPr>
+                <w:rFonts w:ascii="Times New Roman" w:hAnsi="Times New Roman" w:cs="Times New Roman"/>
+                <w:sz w:val="20"/>
+                <w:szCs w:val="20"/>
+              </w:rPr>
+            </w:pPr>
+            <w:r>
+              <w:fldChar w:fldCharType="begin"/>
+            </w:r>
+            <w:r>
+              <w:instrText xml:space="preserve"> HYPERLINK " </w:instrText>
+            </w:r>
+            <w:r>
+              <w:rPr>
+                <w:rFonts w:ascii="Times New Roman" w:hAnsi="Times New Roman" w:cs="Times New Roman"/>
+                <w:sz w:val="20"/>
+                <w:szCs w:val="20"/>
+              </w:rPr>
+              <w:instrText>https</w:instrText>
+            </w:r>
+            <w:r>
+              <w:rPr>
+                <w:rFonts w:ascii="Times New Roman" w:hAnsi="Times New Roman" w:cs="Times New Roman"/>
+                <w:sz w:val="20"/>
+                <w:szCs w:val="20"/>
+              </w:rPr>
+              <w:instrText xml:space="preserve">://richasha.github.io/Portfolio/ </w:instrText>
+            </w:r>
+          </w:p>
+          <w:p>
+            <w:pPr>
+              <w:jc w:val="right"/>
+              <w:rPr>
                 <w:rStyle w:val="Hyperlink"/>
                 <w:rFonts w:ascii="Times New Roman" w:hAnsi="Times New Roman" w:cs="Times New Roman"/>
                 <w:sz w:val="20"/>
@@ -240,63 +272,48 @@
               </w:rPr>
             </w:pPr>
             <w:r>
-              <w:rPr>
+              <w:instrText xml:space="preserve">" </w:instrText>
+            </w:r>
+            <w:r>
+              <w:fldChar w:fldCharType="separate"/>
+            </w:r>
+            <w:r>
+              <w:rPr>
+                <w:rStyle w:val="Hyperlink"/>
+              </w:rPr>
+              <w:t xml:space="preserve"> </w:t>
+            </w:r>
+            <w:r>
+              <w:rPr>
+                <w:rStyle w:val="Hyperlink"/>
                 <w:rFonts w:ascii="Times New Roman" w:hAnsi="Times New Roman" w:cs="Times New Roman"/>
                 <w:sz w:val="20"/>
                 <w:szCs w:val="20"/>
               </w:rPr>
-              <w:fldChar w:fldCharType="begin"/>
-            </w:r>
-            <w:r>
-              <w:rPr>
+              <w:t>richasha.github.io/Portfolio</w:t>
+            </w:r>
+            <w:bookmarkStart w:id="0" w:name="_GoBack"/>
+            <w:bookmarkEnd w:id="0"/>
+            <w:r>
+              <w:rPr>
+                <w:rStyle w:val="Hyperlink"/>
                 <w:rFonts w:ascii="Times New Roman" w:hAnsi="Times New Roman" w:cs="Times New Roman"/>
                 <w:sz w:val="20"/>
                 <w:szCs w:val="20"/>
               </w:rPr>
-              <w:instrText xml:space="preserve"> HYPERLINK "https://github.com/richaSha" </w:instrText>
-            </w:r>
-            <w:r>
+              <w:t xml:space="preserve"> </w:t>
+            </w:r>
+          </w:p>
+          <w:p>
+            <w:pPr>
+              <w:jc w:val="right"/>
               <w:rPr>
                 <w:rFonts w:ascii="Times New Roman" w:hAnsi="Times New Roman" w:cs="Times New Roman"/>
                 <w:sz w:val="20"/>
                 <w:szCs w:val="20"/>
               </w:rPr>
-              <w:fldChar w:fldCharType="separate"/>
-            </w:r>
-            <w:r>
-              <w:rPr>
-                <w:rStyle w:val="Hyperlink"/>
-                <w:rFonts w:ascii="Times New Roman" w:hAnsi="Times New Roman" w:cs="Times New Roman"/>
-                <w:sz w:val="20"/>
-                <w:szCs w:val="20"/>
-              </w:rPr>
-              <w:t>github.com/</w:t>
-            </w:r>
-            <w:r>
-              <w:rPr>
-                <w:rStyle w:val="Hyperlink"/>
-                <w:rFonts w:ascii="Times New Roman" w:hAnsi="Times New Roman" w:cs="Times New Roman"/>
-                <w:sz w:val="20"/>
-                <w:szCs w:val="20"/>
-              </w:rPr>
-              <w:t>richaSha</w:t>
-            </w:r>
-          </w:p>
-          <w:p>
-            <w:pPr>
-              <w:jc w:val="right"/>
-              <w:rPr>
-                <w:rFonts w:ascii="Times New Roman" w:hAnsi="Times New Roman" w:cs="Times New Roman"/>
-                <w:sz w:val="20"/>
-                <w:szCs w:val="20"/>
-              </w:rPr>
-            </w:pPr>
-            <w:r>
-              <w:rPr>
-                <w:rFonts w:ascii="Times New Roman" w:hAnsi="Times New Roman" w:cs="Times New Roman"/>
-                <w:sz w:val="20"/>
-                <w:szCs w:val="20"/>
-              </w:rPr>
+            </w:pPr>
+            <w:r>
               <w:fldChar w:fldCharType="end"/>
             </w:r>
             <w:hyperlink r:id="rId6" w:history="1">
@@ -1053,15 +1070,7 @@
                 <w:sz w:val="20"/>
                 <w:szCs w:val="21"/>
               </w:rPr>
-              <w:t>npm, Sublime Text</w:t>
-            </w:r>
-            <w:r>
-              <w:rPr>
-                <w:rFonts w:ascii="Times New Roman" w:hAnsi="Times New Roman" w:cs="Times New Roman"/>
-                <w:sz w:val="20"/>
-                <w:szCs w:val="21"/>
-              </w:rPr>
-              <w:t xml:space="preserve">                         </w:t>
+              <w:t xml:space="preserve">npm, Sublime Text                         </w:t>
             </w:r>
             <w:r>
               <w:rPr>
@@ -1097,8 +1106,6 @@
               </w:rPr>
               <w:t>MacOS, Windows</w:t>
             </w:r>
-            <w:bookmarkStart w:id="0" w:name="_GoBack"/>
-            <w:bookmarkEnd w:id="0"/>
           </w:p>
         </w:tc>
       </w:tr>
@@ -5002,7 +5009,7 @@
 </file>
 
 <file path=customXml/itemProps1.xml><?xml version="1.0" encoding="utf-8"?>
-<ds:datastoreItem xmlns:ds="http://schemas.openxmlformats.org/officeDocument/2006/customXml" ds:itemID="{1C44E414-5F32-4146-99B5-B3C387ABF767}">
+<ds:datastoreItem xmlns:ds="http://schemas.openxmlformats.org/officeDocument/2006/customXml" ds:itemID="{15D4BC9E-AE1A-914B-93AA-06396E7DF6DA}">
   <ds:schemaRefs>
     <ds:schemaRef ds:uri="http://schemas.openxmlformats.org/officeDocument/2006/bibliography"/>
   </ds:schemaRefs>

</xml_diff>

<commit_message>
Add SASS to tech skills and AngularJS to Tech Mahindra exp
</commit_message>
<xml_diff>
--- a/Richa Shaurbh - Resume.docx
+++ b/Richa Shaurbh - Resume.docx
@@ -292,8 +292,6 @@
               </w:rPr>
               <w:t>richasha.github.io/Portfolio</w:t>
             </w:r>
-            <w:bookmarkStart w:id="0" w:name="_GoBack"/>
-            <w:bookmarkEnd w:id="0"/>
             <w:r>
               <w:rPr>
                 <w:rStyle w:val="Hyperlink"/>
@@ -1018,7 +1016,31 @@
                 <w:sz w:val="20"/>
                 <w:szCs w:val="21"/>
               </w:rPr>
-              <w:t>, Ruby, PostgreSQL</w:t>
+              <w:t>,</w:t>
+            </w:r>
+            <w:r>
+              <w:rPr>
+                <w:rFonts w:ascii="Times New Roman" w:hAnsi="Times New Roman" w:cs="Times New Roman"/>
+                <w:sz w:val="20"/>
+                <w:szCs w:val="21"/>
+              </w:rPr>
+              <w:t xml:space="preserve"> </w:t>
+            </w:r>
+            <w:r>
+              <w:rPr>
+                <w:rFonts w:ascii="Times New Roman" w:hAnsi="Times New Roman" w:cs="Times New Roman"/>
+                <w:sz w:val="20"/>
+                <w:szCs w:val="21"/>
+              </w:rPr>
+              <w:t>SASS,</w:t>
+            </w:r>
+            <w:r>
+              <w:rPr>
+                <w:rFonts w:ascii="Times New Roman" w:hAnsi="Times New Roman" w:cs="Times New Roman"/>
+                <w:sz w:val="20"/>
+                <w:szCs w:val="21"/>
+              </w:rPr>
+              <w:t xml:space="preserve"> Ruby, PostgreSQL</w:t>
             </w:r>
           </w:p>
           <w:p>
@@ -1605,7 +1627,25 @@
                 <w:sz w:val="20"/>
                 <w:szCs w:val="21"/>
               </w:rPr>
-              <w:t>Technologies used: Object Oriented Javascript &amp; the OpenLayers library.</w:t>
+              <w:t>Technologies used: Javascript</w:t>
+            </w:r>
+            <w:r>
+              <w:rPr>
+                <w:rFonts w:ascii="Times New Roman" w:hAnsi="Times New Roman" w:cs="Times New Roman"/>
+                <w:sz w:val="20"/>
+                <w:szCs w:val="21"/>
+              </w:rPr>
+              <w:t>, AngularJS</w:t>
+            </w:r>
+            <w:bookmarkStart w:id="0" w:name="_GoBack"/>
+            <w:bookmarkEnd w:id="0"/>
+            <w:r>
+              <w:rPr>
+                <w:rFonts w:ascii="Times New Roman" w:hAnsi="Times New Roman" w:cs="Times New Roman"/>
+                <w:sz w:val="20"/>
+                <w:szCs w:val="21"/>
+              </w:rPr>
+              <w:t xml:space="preserve"> &amp; the OpenLayers library.</w:t>
             </w:r>
           </w:p>
         </w:tc>
@@ -5009,7 +5049,7 @@
 </file>
 
 <file path=customXml/itemProps1.xml><?xml version="1.0" encoding="utf-8"?>
-<ds:datastoreItem xmlns:ds="http://schemas.openxmlformats.org/officeDocument/2006/customXml" ds:itemID="{15D4BC9E-AE1A-914B-93AA-06396E7DF6DA}">
+<ds:datastoreItem xmlns:ds="http://schemas.openxmlformats.org/officeDocument/2006/customXml" ds:itemID="{56C5D161-81F0-624C-B6FB-AF389EC79190}">
   <ds:schemaRefs>
     <ds:schemaRef ds:uri="http://schemas.openxmlformats.org/officeDocument/2006/bibliography"/>
   </ds:schemaRefs>

</xml_diff>

<commit_message>
Made LinkedIn public URL more human friendly
</commit_message>
<xml_diff>
--- a/Richa Shaurbh - Resume.docx
+++ b/Richa Shaurbh - Resume.docx
@@ -13,6 +13,7 @@
           <w:szCs w:val="36"/>
         </w:rPr>
       </w:pPr>
+      <w:proofErr w:type="spellStart"/>
       <w:r>
         <w:rPr>
           <w:rFonts w:ascii="Times New Roman" w:hAnsi="Times New Roman" w:cs="Times New Roman"/>
@@ -20,8 +21,29 @@
           <w:sz w:val="32"/>
           <w:szCs w:val="36"/>
         </w:rPr>
-        <w:t>Richa Shaurbh</w:t>
+        <w:t>Richa</w:t>
       </w:r>
+      <w:proofErr w:type="spellEnd"/>
+      <w:r>
+        <w:rPr>
+          <w:rFonts w:ascii="Times New Roman" w:hAnsi="Times New Roman" w:cs="Times New Roman"/>
+          <w:smallCaps/>
+          <w:sz w:val="32"/>
+          <w:szCs w:val="36"/>
+        </w:rPr>
+        <w:t xml:space="preserve"> </w:t>
+      </w:r>
+      <w:proofErr w:type="spellStart"/>
+      <w:r>
+        <w:rPr>
+          <w:rFonts w:ascii="Times New Roman" w:hAnsi="Times New Roman" w:cs="Times New Roman"/>
+          <w:smallCaps/>
+          <w:sz w:val="32"/>
+          <w:szCs w:val="36"/>
+        </w:rPr>
+        <w:t>Shaurbh</w:t>
+      </w:r>
+      <w:proofErr w:type="spellEnd"/>
     </w:p>
     <w:tbl>
       <w:tblPr>
@@ -322,9 +344,31 @@
                   <w:sz w:val="20"/>
                   <w:szCs w:val="20"/>
                 </w:rPr>
-                <w:t>linkedin.com/in/richa-shaurabh-22ab24142</w:t>
+                <w:t>linkedin</w:t>
               </w:r>
+              <w:r>
+                <w:rPr>
+                  <w:rStyle w:val="Hyperlink"/>
+                  <w:rFonts w:ascii="Times New Roman" w:hAnsi="Times New Roman" w:cs="Times New Roman"/>
+                  <w:sz w:val="20"/>
+                  <w:szCs w:val="20"/>
+                </w:rPr>
+                <w:t>.com/in/</w:t>
+              </w:r>
+              <w:proofErr w:type="spellStart"/>
+              <w:r>
+                <w:rPr>
+                  <w:rStyle w:val="Hyperlink"/>
+                  <w:rFonts w:ascii="Times New Roman" w:hAnsi="Times New Roman" w:cs="Times New Roman"/>
+                  <w:sz w:val="20"/>
+                  <w:szCs w:val="20"/>
+                </w:rPr>
+                <w:t>richa-shaurabh</w:t>
+              </w:r>
+              <w:proofErr w:type="spellEnd"/>
             </w:hyperlink>
+            <w:bookmarkStart w:id="0" w:name="_GoBack"/>
+            <w:bookmarkEnd w:id="0"/>
           </w:p>
         </w:tc>
       </w:tr>
@@ -448,7 +492,25 @@
                 <w:sz w:val="20"/>
                 <w:szCs w:val="21"/>
               </w:rPr>
-              <w:t>, Javascript, jQuery, React.js</w:t>
+              <w:t xml:space="preserve">, </w:t>
+            </w:r>
+            <w:proofErr w:type="spellStart"/>
+            <w:r>
+              <w:rPr>
+                <w:rFonts w:ascii="Times New Roman" w:hAnsi="Times New Roman" w:cs="Times New Roman"/>
+                <w:sz w:val="20"/>
+                <w:szCs w:val="21"/>
+              </w:rPr>
+              <w:t>Javascript</w:t>
+            </w:r>
+            <w:proofErr w:type="spellEnd"/>
+            <w:r>
+              <w:rPr>
+                <w:rFonts w:ascii="Times New Roman" w:hAnsi="Times New Roman" w:cs="Times New Roman"/>
+                <w:sz w:val="20"/>
+                <w:szCs w:val="21"/>
+              </w:rPr>
+              <w:t>, jQuery, React.js</w:t>
             </w:r>
             <w:r>
               <w:rPr>
@@ -946,13 +1008,23 @@
               </w:rPr>
               <w:t xml:space="preserve"> </w:t>
             </w:r>
-            <w:r>
-              <w:rPr>
-                <w:rFonts w:ascii="Times New Roman" w:hAnsi="Times New Roman" w:cs="Times New Roman"/>
-                <w:sz w:val="20"/>
-                <w:szCs w:val="21"/>
-              </w:rPr>
-              <w:t>Javascript,</w:t>
+            <w:proofErr w:type="spellStart"/>
+            <w:r>
+              <w:rPr>
+                <w:rFonts w:ascii="Times New Roman" w:hAnsi="Times New Roman" w:cs="Times New Roman"/>
+                <w:sz w:val="20"/>
+                <w:szCs w:val="21"/>
+              </w:rPr>
+              <w:t>Javascript</w:t>
+            </w:r>
+            <w:proofErr w:type="spellEnd"/>
+            <w:r>
+              <w:rPr>
+                <w:rFonts w:ascii="Times New Roman" w:hAnsi="Times New Roman" w:cs="Times New Roman"/>
+                <w:sz w:val="20"/>
+                <w:szCs w:val="21"/>
+              </w:rPr>
+              <w:t>,</w:t>
             </w:r>
             <w:r>
               <w:rPr>
@@ -1084,15 +1156,43 @@
                 <w:sz w:val="20"/>
                 <w:szCs w:val="21"/>
               </w:rPr>
-              <w:t xml:space="preserve"> Git, </w:t>
-            </w:r>
-            <w:r>
-              <w:rPr>
-                <w:rFonts w:ascii="Times New Roman" w:hAnsi="Times New Roman" w:cs="Times New Roman"/>
-                <w:sz w:val="20"/>
-                <w:szCs w:val="21"/>
-              </w:rPr>
-              <w:t xml:space="preserve">npm, Sublime Text                         </w:t>
+              <w:t xml:space="preserve"> </w:t>
+            </w:r>
+            <w:proofErr w:type="spellStart"/>
+            <w:r>
+              <w:rPr>
+                <w:rFonts w:ascii="Times New Roman" w:hAnsi="Times New Roman" w:cs="Times New Roman"/>
+                <w:sz w:val="20"/>
+                <w:szCs w:val="21"/>
+              </w:rPr>
+              <w:t>Git</w:t>
+            </w:r>
+            <w:proofErr w:type="spellEnd"/>
+            <w:r>
+              <w:rPr>
+                <w:rFonts w:ascii="Times New Roman" w:hAnsi="Times New Roman" w:cs="Times New Roman"/>
+                <w:sz w:val="20"/>
+                <w:szCs w:val="21"/>
+              </w:rPr>
+              <w:t xml:space="preserve">, </w:t>
+            </w:r>
+            <w:proofErr w:type="spellStart"/>
+            <w:r>
+              <w:rPr>
+                <w:rFonts w:ascii="Times New Roman" w:hAnsi="Times New Roman" w:cs="Times New Roman"/>
+                <w:sz w:val="20"/>
+                <w:szCs w:val="21"/>
+              </w:rPr>
+              <w:t>npm</w:t>
+            </w:r>
+            <w:proofErr w:type="spellEnd"/>
+            <w:r>
+              <w:rPr>
+                <w:rFonts w:ascii="Times New Roman" w:hAnsi="Times New Roman" w:cs="Times New Roman"/>
+                <w:sz w:val="20"/>
+                <w:szCs w:val="21"/>
+              </w:rPr>
+              <w:t xml:space="preserve">, Sublime Text                         </w:t>
             </w:r>
             <w:r>
               <w:rPr>
@@ -1120,13 +1220,23 @@
               </w:rPr>
               <w:t xml:space="preserve"> </w:t>
             </w:r>
-            <w:r>
-              <w:rPr>
-                <w:rFonts w:ascii="Times New Roman" w:hAnsi="Times New Roman" w:cs="Times New Roman"/>
-                <w:sz w:val="20"/>
-                <w:szCs w:val="21"/>
-              </w:rPr>
-              <w:t>MacOS, Windows</w:t>
+            <w:proofErr w:type="spellStart"/>
+            <w:r>
+              <w:rPr>
+                <w:rFonts w:ascii="Times New Roman" w:hAnsi="Times New Roman" w:cs="Times New Roman"/>
+                <w:sz w:val="20"/>
+                <w:szCs w:val="21"/>
+              </w:rPr>
+              <w:t>MacOS</w:t>
+            </w:r>
+            <w:proofErr w:type="spellEnd"/>
+            <w:r>
+              <w:rPr>
+                <w:rFonts w:ascii="Times New Roman" w:hAnsi="Times New Roman" w:cs="Times New Roman"/>
+                <w:sz w:val="20"/>
+                <w:szCs w:val="21"/>
+              </w:rPr>
+              <w:t>, Windows</w:t>
             </w:r>
           </w:p>
         </w:tc>
@@ -1384,7 +1494,25 @@
                 <w:sz w:val="20"/>
                 <w:szCs w:val="21"/>
               </w:rPr>
-              <w:t>Development of "Enact" which is LG's next generation Javascript framework based on React.js. It is used for developing native-quality HTML5 app</w:t>
+              <w:t xml:space="preserve">Development of "Enact" which is LG's next generation </w:t>
+            </w:r>
+            <w:proofErr w:type="spellStart"/>
+            <w:r>
+              <w:rPr>
+                <w:rFonts w:ascii="Times New Roman" w:hAnsi="Times New Roman" w:cs="Times New Roman"/>
+                <w:sz w:val="20"/>
+                <w:szCs w:val="21"/>
+              </w:rPr>
+              <w:t>Javascript</w:t>
+            </w:r>
+            <w:proofErr w:type="spellEnd"/>
+            <w:r>
+              <w:rPr>
+                <w:rFonts w:ascii="Times New Roman" w:hAnsi="Times New Roman" w:cs="Times New Roman"/>
+                <w:sz w:val="20"/>
+                <w:szCs w:val="21"/>
+              </w:rPr>
+              <w:t xml:space="preserve"> framework based on React.js. It is used for developing native-quality HTML5 app</w:t>
             </w:r>
             <w:r>
               <w:rPr>
@@ -1415,7 +1543,25 @@
                 <w:sz w:val="20"/>
                 <w:szCs w:val="21"/>
               </w:rPr>
-              <w:t>Firefox Mobile OS development for LG Fx0 phone - Developed &amp; optimized the Camera &amp; Gallery apps, atop the Gaia User Interface application, using Object Oriented Javascript.</w:t>
+              <w:t xml:space="preserve">Firefox Mobile OS development for LG Fx0 phone - Developed &amp; optimized the Camera &amp; Gallery apps, atop the Gaia User Interface application, using Object Oriented </w:t>
+            </w:r>
+            <w:proofErr w:type="spellStart"/>
+            <w:r>
+              <w:rPr>
+                <w:rFonts w:ascii="Times New Roman" w:hAnsi="Times New Roman" w:cs="Times New Roman"/>
+                <w:sz w:val="20"/>
+                <w:szCs w:val="21"/>
+              </w:rPr>
+              <w:t>Javascript</w:t>
+            </w:r>
+            <w:proofErr w:type="spellEnd"/>
+            <w:r>
+              <w:rPr>
+                <w:rFonts w:ascii="Times New Roman" w:hAnsi="Times New Roman" w:cs="Times New Roman"/>
+                <w:sz w:val="20"/>
+                <w:szCs w:val="21"/>
+              </w:rPr>
+              <w:t>.</w:t>
             </w:r>
           </w:p>
         </w:tc>
@@ -1627,8 +1773,18 @@
                 <w:sz w:val="20"/>
                 <w:szCs w:val="21"/>
               </w:rPr>
-              <w:t>Technologies used: Javascript</w:t>
-            </w:r>
+              <w:t xml:space="preserve">Technologies used: </w:t>
+            </w:r>
+            <w:proofErr w:type="spellStart"/>
+            <w:r>
+              <w:rPr>
+                <w:rFonts w:ascii="Times New Roman" w:hAnsi="Times New Roman" w:cs="Times New Roman"/>
+                <w:sz w:val="20"/>
+                <w:szCs w:val="21"/>
+              </w:rPr>
+              <w:t>Javascript</w:t>
+            </w:r>
+            <w:proofErr w:type="spellEnd"/>
             <w:r>
               <w:rPr>
                 <w:rFonts w:ascii="Times New Roman" w:hAnsi="Times New Roman" w:cs="Times New Roman"/>
@@ -1637,15 +1793,31 @@
               </w:rPr>
               <w:t>, AngularJS</w:t>
             </w:r>
-            <w:bookmarkStart w:id="0" w:name="_GoBack"/>
-            <w:bookmarkEnd w:id="0"/>
-            <w:r>
-              <w:rPr>
-                <w:rFonts w:ascii="Times New Roman" w:hAnsi="Times New Roman" w:cs="Times New Roman"/>
-                <w:sz w:val="20"/>
-                <w:szCs w:val="21"/>
-              </w:rPr>
-              <w:t xml:space="preserve"> &amp; the OpenLayers library.</w:t>
+            <w:r>
+              <w:rPr>
+                <w:rFonts w:ascii="Times New Roman" w:hAnsi="Times New Roman" w:cs="Times New Roman"/>
+                <w:sz w:val="20"/>
+                <w:szCs w:val="21"/>
+              </w:rPr>
+              <w:t xml:space="preserve"> &amp; the </w:t>
+            </w:r>
+            <w:proofErr w:type="spellStart"/>
+            <w:r>
+              <w:rPr>
+                <w:rFonts w:ascii="Times New Roman" w:hAnsi="Times New Roman" w:cs="Times New Roman"/>
+                <w:sz w:val="20"/>
+                <w:szCs w:val="21"/>
+              </w:rPr>
+              <w:t>OpenLayers</w:t>
+            </w:r>
+            <w:proofErr w:type="spellEnd"/>
+            <w:r>
+              <w:rPr>
+                <w:rFonts w:ascii="Times New Roman" w:hAnsi="Times New Roman" w:cs="Times New Roman"/>
+                <w:sz w:val="20"/>
+                <w:szCs w:val="21"/>
+              </w:rPr>
+              <w:t xml:space="preserve"> library.</w:t>
             </w:r>
           </w:p>
         </w:tc>
@@ -1839,7 +2011,25 @@
                 <w:sz w:val="20"/>
                 <w:szCs w:val="21"/>
               </w:rPr>
-              <w:t>Responsive website development for online marketing of FLORET Media clients using HTML5, CSS3, Javascript, jQuery &amp; AngularJS.</w:t>
+              <w:t xml:space="preserve">Responsive website development for online marketing of FLORET Media clients using HTML5, CSS3, </w:t>
+            </w:r>
+            <w:proofErr w:type="spellStart"/>
+            <w:r>
+              <w:rPr>
+                <w:rFonts w:ascii="Times New Roman" w:hAnsi="Times New Roman" w:cs="Times New Roman"/>
+                <w:sz w:val="20"/>
+                <w:szCs w:val="21"/>
+              </w:rPr>
+              <w:t>Javascript</w:t>
+            </w:r>
+            <w:proofErr w:type="spellEnd"/>
+            <w:r>
+              <w:rPr>
+                <w:rFonts w:ascii="Times New Roman" w:hAnsi="Times New Roman" w:cs="Times New Roman"/>
+                <w:sz w:val="20"/>
+                <w:szCs w:val="21"/>
+              </w:rPr>
+              <w:t>, jQuery &amp; AngularJS.</w:t>
             </w:r>
           </w:p>
         </w:tc>
@@ -1958,13 +2148,23 @@
                 <w:szCs w:val="21"/>
               </w:rPr>
             </w:pPr>
-            <w:r>
-              <w:rPr>
-                <w:rFonts w:ascii="Times New Roman" w:hAnsi="Times New Roman" w:cs="Times New Roman"/>
-                <w:sz w:val="20"/>
-                <w:szCs w:val="21"/>
-              </w:rPr>
-              <w:t xml:space="preserve">Epicodus </w:t>
+            <w:proofErr w:type="spellStart"/>
+            <w:r>
+              <w:rPr>
+                <w:rFonts w:ascii="Times New Roman" w:hAnsi="Times New Roman" w:cs="Times New Roman"/>
+                <w:sz w:val="20"/>
+                <w:szCs w:val="21"/>
+              </w:rPr>
+              <w:t>Epicodus</w:t>
+            </w:r>
+            <w:proofErr w:type="spellEnd"/>
+            <w:r>
+              <w:rPr>
+                <w:rFonts w:ascii="Times New Roman" w:hAnsi="Times New Roman" w:cs="Times New Roman"/>
+                <w:sz w:val="20"/>
+                <w:szCs w:val="21"/>
+              </w:rPr>
+              <w:t xml:space="preserve"> </w:t>
             </w:r>
             <w:r>
               <w:rPr>
@@ -2030,13 +2230,23 @@
               </w:rPr>
               <w:t xml:space="preserve"> </w:t>
             </w:r>
-            <w:r>
-              <w:rPr>
-                <w:rFonts w:ascii="Times New Roman" w:hAnsi="Times New Roman" w:cs="Times New Roman"/>
-                <w:sz w:val="20"/>
-                <w:szCs w:val="21"/>
-              </w:rPr>
-              <w:t xml:space="preserve">Javascript, </w:t>
+            <w:proofErr w:type="spellStart"/>
+            <w:r>
+              <w:rPr>
+                <w:rFonts w:ascii="Times New Roman" w:hAnsi="Times New Roman" w:cs="Times New Roman"/>
+                <w:sz w:val="20"/>
+                <w:szCs w:val="21"/>
+              </w:rPr>
+              <w:t>Javascript</w:t>
+            </w:r>
+            <w:proofErr w:type="spellEnd"/>
+            <w:r>
+              <w:rPr>
+                <w:rFonts w:ascii="Times New Roman" w:hAnsi="Times New Roman" w:cs="Times New Roman"/>
+                <w:sz w:val="20"/>
+                <w:szCs w:val="21"/>
+              </w:rPr>
+              <w:t xml:space="preserve">, </w:t>
             </w:r>
             <w:r>
               <w:rPr>
@@ -2125,7 +2335,25 @@
                 <w:sz w:val="20"/>
                 <w:szCs w:val="21"/>
               </w:rPr>
-              <w:t>Sports - Awarded by the State government for winning in the Throwball league for the state of Bihar, India</w:t>
+              <w:t xml:space="preserve">Sports - Awarded by the State government for winning in the </w:t>
+            </w:r>
+            <w:proofErr w:type="spellStart"/>
+            <w:r>
+              <w:rPr>
+                <w:rFonts w:ascii="Times New Roman" w:hAnsi="Times New Roman" w:cs="Times New Roman"/>
+                <w:sz w:val="20"/>
+                <w:szCs w:val="21"/>
+              </w:rPr>
+              <w:t>Throwball</w:t>
+            </w:r>
+            <w:proofErr w:type="spellEnd"/>
+            <w:r>
+              <w:rPr>
+                <w:rFonts w:ascii="Times New Roman" w:hAnsi="Times New Roman" w:cs="Times New Roman"/>
+                <w:sz w:val="20"/>
+                <w:szCs w:val="21"/>
+              </w:rPr>
+              <w:t xml:space="preserve"> league for the state of Bihar, India</w:t>
             </w:r>
           </w:p>
           <w:p>
@@ -2226,7 +2454,25 @@
                 <w:sz w:val="20"/>
                 <w:szCs w:val="21"/>
               </w:rPr>
-              <w:t>Doctors Search – An interface that allows users to search for Doctors in a certain area based on a medical condition, doctor’s name and other similar search criteria using the BetterDoctor API.</w:t>
+              <w:t xml:space="preserve">Doctors Search – An interface that allows users to search for Doctors in a certain area based on a medical condition, doctor’s name and other similar search criteria using the </w:t>
+            </w:r>
+            <w:proofErr w:type="spellStart"/>
+            <w:r>
+              <w:rPr>
+                <w:rFonts w:ascii="Times New Roman" w:hAnsi="Times New Roman" w:cs="Times New Roman"/>
+                <w:sz w:val="20"/>
+                <w:szCs w:val="21"/>
+              </w:rPr>
+              <w:t>BetterDoctor</w:t>
+            </w:r>
+            <w:proofErr w:type="spellEnd"/>
+            <w:r>
+              <w:rPr>
+                <w:rFonts w:ascii="Times New Roman" w:hAnsi="Times New Roman" w:cs="Times New Roman"/>
+                <w:sz w:val="20"/>
+                <w:szCs w:val="21"/>
+              </w:rPr>
+              <w:t xml:space="preserve"> API.</w:t>
             </w:r>
             <w:r>
               <w:rPr>
@@ -2261,6 +2507,7 @@
                 <w:szCs w:val="21"/>
               </w:rPr>
             </w:pPr>
+            <w:proofErr w:type="spellStart"/>
             <w:r>
               <w:rPr>
                 <w:rFonts w:ascii="Times New Roman" w:hAnsi="Times New Roman" w:cs="Times New Roman"/>
@@ -2269,13 +2516,32 @@
               </w:rPr>
               <w:t>Mykart</w:t>
             </w:r>
-            <w:r>
-              <w:rPr>
-                <w:rFonts w:ascii="Times New Roman" w:hAnsi="Times New Roman" w:cs="Times New Roman"/>
-                <w:sz w:val="20"/>
-                <w:szCs w:val="21"/>
-              </w:rPr>
-              <w:t xml:space="preserve"> – An eCommerce website with user interfaces to show product details, product listings and shopping carts.</w:t>
+            <w:proofErr w:type="spellEnd"/>
+            <w:r>
+              <w:rPr>
+                <w:rFonts w:ascii="Times New Roman" w:hAnsi="Times New Roman" w:cs="Times New Roman"/>
+                <w:sz w:val="20"/>
+                <w:szCs w:val="21"/>
+              </w:rPr>
+              <w:t xml:space="preserve"> – An </w:t>
+            </w:r>
+            <w:proofErr w:type="spellStart"/>
+            <w:r>
+              <w:rPr>
+                <w:rFonts w:ascii="Times New Roman" w:hAnsi="Times New Roman" w:cs="Times New Roman"/>
+                <w:sz w:val="20"/>
+                <w:szCs w:val="21"/>
+              </w:rPr>
+              <w:t>eCommerce</w:t>
+            </w:r>
+            <w:proofErr w:type="spellEnd"/>
+            <w:r>
+              <w:rPr>
+                <w:rFonts w:ascii="Times New Roman" w:hAnsi="Times New Roman" w:cs="Times New Roman"/>
+                <w:sz w:val="20"/>
+                <w:szCs w:val="21"/>
+              </w:rPr>
+              <w:t xml:space="preserve"> website with user interfaces to show product details, product listings and shopping carts.</w:t>
             </w:r>
             <w:r>
               <w:rPr>
@@ -5049,7 +5315,7 @@
 </file>
 
 <file path=customXml/itemProps1.xml><?xml version="1.0" encoding="utf-8"?>
-<ds:datastoreItem xmlns:ds="http://schemas.openxmlformats.org/officeDocument/2006/customXml" ds:itemID="{56C5D161-81F0-624C-B6FB-AF389EC79190}">
+<ds:datastoreItem xmlns:ds="http://schemas.openxmlformats.org/officeDocument/2006/customXml" ds:itemID="{B57E5959-3F6A-7D49-A9F2-C0DBF767B714}">
   <ds:schemaRefs>
     <ds:schemaRef ds:uri="http://schemas.openxmlformats.org/officeDocument/2006/bibliography"/>
   </ds:schemaRefs>

</xml_diff>

<commit_message>
Post-Epicodus certification course completion updates
</commit_message>
<xml_diff>
--- a/Richa Shaurbh - Resume.docx
+++ b/Richa Shaurbh - Resume.docx
@@ -17,6 +17,7 @@
       <w:r>
         <w:rPr>
           <w:rFonts w:ascii="Times New Roman" w:hAnsi="Times New Roman" w:cs="Times New Roman"/>
+          <w:b/>
           <w:smallCaps/>
           <w:sz w:val="32"/>
           <w:szCs w:val="36"/>
@@ -367,8 +368,6 @@
               </w:r>
               <w:proofErr w:type="spellEnd"/>
             </w:hyperlink>
-            <w:bookmarkStart w:id="0" w:name="_GoBack"/>
-            <w:bookmarkEnd w:id="0"/>
           </w:p>
         </w:tc>
       </w:tr>
@@ -468,57 +467,189 @@
                 <w:szCs w:val="21"/>
               </w:rPr>
             </w:pPr>
-          </w:p>
-          <w:p>
-            <w:pPr>
-              <w:jc w:val="both"/>
-              <w:rPr>
-                <w:rFonts w:ascii="Times New Roman" w:hAnsi="Times New Roman" w:cs="Times New Roman"/>
-                <w:sz w:val="20"/>
-                <w:szCs w:val="21"/>
-              </w:rPr>
-            </w:pPr>
-            <w:r>
-              <w:rPr>
-                <w:rFonts w:ascii="Times New Roman" w:hAnsi="Times New Roman" w:cs="Times New Roman"/>
-                <w:sz w:val="20"/>
-                <w:szCs w:val="21"/>
-              </w:rPr>
-              <w:t>A Web/Frontend Developer with more than 4 years of professional experience and expertise in a wide array of frontend technologies, like HTML5, CSS3</w:t>
-            </w:r>
-            <w:r>
-              <w:rPr>
-                <w:rFonts w:ascii="Times New Roman" w:hAnsi="Times New Roman" w:cs="Times New Roman"/>
-                <w:sz w:val="20"/>
-                <w:szCs w:val="21"/>
-              </w:rPr>
-              <w:t xml:space="preserve">, </w:t>
-            </w:r>
-            <w:proofErr w:type="spellStart"/>
-            <w:r>
-              <w:rPr>
-                <w:rFonts w:ascii="Times New Roman" w:hAnsi="Times New Roman" w:cs="Times New Roman"/>
-                <w:sz w:val="20"/>
-                <w:szCs w:val="21"/>
-              </w:rPr>
-              <w:t>Javascript</w:t>
-            </w:r>
-            <w:proofErr w:type="spellEnd"/>
-            <w:r>
-              <w:rPr>
-                <w:rFonts w:ascii="Times New Roman" w:hAnsi="Times New Roman" w:cs="Times New Roman"/>
-                <w:sz w:val="20"/>
-                <w:szCs w:val="21"/>
-              </w:rPr>
-              <w:t>, jQuery, React.js</w:t>
-            </w:r>
-            <w:r>
-              <w:rPr>
-                <w:rFonts w:ascii="Times New Roman" w:hAnsi="Times New Roman" w:cs="Times New Roman"/>
-                <w:sz w:val="20"/>
-                <w:szCs w:val="21"/>
-              </w:rPr>
-              <w:t>, etc. demonstrated in onsite &amp; offshore industrial projects spanning the telecom domain to home automation.</w:t>
+            <w:r>
+              <w:rPr>
+                <w:rFonts w:ascii="Times New Roman" w:hAnsi="Times New Roman" w:cs="Times New Roman"/>
+                <w:sz w:val="20"/>
+                <w:szCs w:val="21"/>
+              </w:rPr>
+              <w:t>A Web/Frontend Developer with 4</w:t>
+            </w:r>
+            <w:r>
+              <w:rPr>
+                <w:rFonts w:ascii="Times New Roman" w:hAnsi="Times New Roman" w:cs="Times New Roman"/>
+                <w:sz w:val="20"/>
+                <w:szCs w:val="21"/>
+              </w:rPr>
+              <w:t>+</w:t>
+            </w:r>
+            <w:r>
+              <w:rPr>
+                <w:rFonts w:ascii="Times New Roman" w:hAnsi="Times New Roman" w:cs="Times New Roman"/>
+                <w:sz w:val="20"/>
+                <w:szCs w:val="21"/>
+              </w:rPr>
+              <w:t xml:space="preserve"> years of professional experience </w:t>
+            </w:r>
+            <w:r>
+              <w:rPr>
+                <w:rFonts w:ascii="Times New Roman" w:hAnsi="Times New Roman" w:cs="Times New Roman"/>
+                <w:sz w:val="20"/>
+                <w:szCs w:val="21"/>
+              </w:rPr>
+              <w:t>&amp;</w:t>
+            </w:r>
+            <w:r>
+              <w:rPr>
+                <w:rFonts w:ascii="Times New Roman" w:hAnsi="Times New Roman" w:cs="Times New Roman"/>
+                <w:sz w:val="20"/>
+                <w:szCs w:val="21"/>
+              </w:rPr>
+              <w:t xml:space="preserve"> expertise in a wide array of f</w:t>
+            </w:r>
+            <w:r>
+              <w:rPr>
+                <w:rFonts w:ascii="Times New Roman" w:hAnsi="Times New Roman" w:cs="Times New Roman"/>
+                <w:sz w:val="20"/>
+                <w:szCs w:val="21"/>
+              </w:rPr>
+              <w:t>rontend technologies, like HTML, CSS</w:t>
+            </w:r>
+            <w:r>
+              <w:rPr>
+                <w:rFonts w:ascii="Times New Roman" w:hAnsi="Times New Roman" w:cs="Times New Roman"/>
+                <w:sz w:val="20"/>
+                <w:szCs w:val="21"/>
+              </w:rPr>
+              <w:t>, JavaS</w:t>
+            </w:r>
+            <w:r>
+              <w:rPr>
+                <w:rFonts w:ascii="Times New Roman" w:hAnsi="Times New Roman" w:cs="Times New Roman"/>
+                <w:sz w:val="20"/>
+                <w:szCs w:val="21"/>
+              </w:rPr>
+              <w:t>cript, jQuery, React.js</w:t>
+            </w:r>
+            <w:r>
+              <w:rPr>
+                <w:rFonts w:ascii="Times New Roman" w:hAnsi="Times New Roman" w:cs="Times New Roman"/>
+                <w:sz w:val="20"/>
+                <w:szCs w:val="21"/>
+              </w:rPr>
+              <w:t xml:space="preserve"> &amp;</w:t>
+            </w:r>
+            <w:r>
+              <w:rPr>
+                <w:rFonts w:ascii="Times New Roman" w:hAnsi="Times New Roman" w:cs="Times New Roman"/>
+                <w:sz w:val="20"/>
+                <w:szCs w:val="21"/>
+              </w:rPr>
+              <w:t xml:space="preserve"> </w:t>
+            </w:r>
+            <w:r>
+              <w:rPr>
+                <w:rFonts w:ascii="Times New Roman" w:hAnsi="Times New Roman" w:cs="Times New Roman"/>
+                <w:sz w:val="20"/>
+                <w:szCs w:val="21"/>
+              </w:rPr>
+              <w:t>AngularJS</w:t>
+            </w:r>
+            <w:r>
+              <w:rPr>
+                <w:rFonts w:ascii="Times New Roman" w:hAnsi="Times New Roman" w:cs="Times New Roman"/>
+                <w:sz w:val="20"/>
+                <w:szCs w:val="21"/>
+              </w:rPr>
+              <w:t>,</w:t>
+            </w:r>
+            <w:r>
+              <w:rPr>
+                <w:rFonts w:ascii="Times New Roman" w:hAnsi="Times New Roman" w:cs="Times New Roman"/>
+                <w:sz w:val="20"/>
+                <w:szCs w:val="21"/>
+              </w:rPr>
+              <w:t xml:space="preserve"> demonstrated in onsite &amp; offshore </w:t>
+            </w:r>
+            <w:r>
+              <w:rPr>
+                <w:rFonts w:ascii="Times New Roman" w:hAnsi="Times New Roman" w:cs="Times New Roman"/>
+                <w:sz w:val="20"/>
+                <w:szCs w:val="21"/>
+              </w:rPr>
+              <w:t xml:space="preserve">delivery </w:t>
+            </w:r>
+            <w:r>
+              <w:rPr>
+                <w:rFonts w:ascii="Times New Roman" w:hAnsi="Times New Roman" w:cs="Times New Roman"/>
+                <w:sz w:val="20"/>
+                <w:szCs w:val="21"/>
+              </w:rPr>
+              <w:t>paradigms</w:t>
+            </w:r>
+            <w:r>
+              <w:rPr>
+                <w:rFonts w:ascii="Times New Roman" w:hAnsi="Times New Roman" w:cs="Times New Roman"/>
+                <w:sz w:val="20"/>
+                <w:szCs w:val="21"/>
+              </w:rPr>
+              <w:t>,</w:t>
+            </w:r>
+            <w:r>
+              <w:rPr>
+                <w:rFonts w:ascii="Times New Roman" w:hAnsi="Times New Roman" w:cs="Times New Roman"/>
+                <w:sz w:val="20"/>
+                <w:szCs w:val="21"/>
+              </w:rPr>
+              <w:t xml:space="preserve"> </w:t>
+            </w:r>
+            <w:r>
+              <w:rPr>
+                <w:rFonts w:ascii="Times New Roman" w:hAnsi="Times New Roman" w:cs="Times New Roman"/>
+                <w:sz w:val="20"/>
+                <w:szCs w:val="21"/>
+              </w:rPr>
+              <w:t>in</w:t>
+            </w:r>
+            <w:r>
+              <w:rPr>
+                <w:rFonts w:ascii="Times New Roman" w:hAnsi="Times New Roman" w:cs="Times New Roman"/>
+                <w:sz w:val="20"/>
+                <w:szCs w:val="21"/>
+              </w:rPr>
+              <w:t xml:space="preserve"> </w:t>
+            </w:r>
+            <w:r>
+              <w:rPr>
+                <w:rFonts w:ascii="Times New Roman" w:hAnsi="Times New Roman" w:cs="Times New Roman"/>
+                <w:sz w:val="20"/>
+                <w:szCs w:val="21"/>
+              </w:rPr>
+              <w:t xml:space="preserve">projects across </w:t>
+            </w:r>
+            <w:r>
+              <w:rPr>
+                <w:rFonts w:ascii="Times New Roman" w:hAnsi="Times New Roman" w:cs="Times New Roman"/>
+                <w:sz w:val="20"/>
+                <w:szCs w:val="21"/>
+              </w:rPr>
+              <w:t xml:space="preserve">the telecom domain </w:t>
+            </w:r>
+            <w:r>
+              <w:rPr>
+                <w:rFonts w:ascii="Times New Roman" w:hAnsi="Times New Roman" w:cs="Times New Roman"/>
+                <w:sz w:val="20"/>
+                <w:szCs w:val="21"/>
+              </w:rPr>
+              <w:t>and</w:t>
+            </w:r>
+            <w:r>
+              <w:rPr>
+                <w:rFonts w:ascii="Times New Roman" w:hAnsi="Times New Roman" w:cs="Times New Roman"/>
+                <w:sz w:val="20"/>
+                <w:szCs w:val="21"/>
+              </w:rPr>
+              <w:t xml:space="preserve"> digital marketing.</w:t>
             </w:r>
           </w:p>
         </w:tc>
@@ -529,18 +660,8 @@
         <w:jc w:val="both"/>
         <w:rPr>
           <w:rFonts w:ascii="Times New Roman" w:hAnsi="Times New Roman" w:cs="Times New Roman"/>
-          <w:sz w:val="7"/>
-          <w:szCs w:val="7"/>
-        </w:rPr>
-      </w:pPr>
-    </w:p>
-    <w:p>
-      <w:pPr>
-        <w:jc w:val="both"/>
-        <w:rPr>
-          <w:rFonts w:ascii="Times New Roman" w:hAnsi="Times New Roman" w:cs="Times New Roman"/>
-          <w:sz w:val="7"/>
-          <w:szCs w:val="7"/>
+          <w:sz w:val="20"/>
+          <w:szCs w:val="21"/>
         </w:rPr>
       </w:pPr>
     </w:p>
@@ -559,8 +680,8 @@
         <w:tblLook w:val="0600" w:firstRow="0" w:lastRow="0" w:firstColumn="0" w:lastColumn="0" w:noHBand="1" w:noVBand="1"/>
       </w:tblPr>
       <w:tblGrid>
-        <w:gridCol w:w="8296"/>
-        <w:gridCol w:w="2762"/>
+        <w:gridCol w:w="9788"/>
+        <w:gridCol w:w="1254"/>
       </w:tblGrid>
       <w:tr>
         <w:trPr>
@@ -570,356 +691,6 @@
           <w:tcPr>
             <w:tcW w:w="5000" w:type="pct"/>
             <w:gridSpan w:val="2"/>
-            <w:tcBorders>
-              <w:top w:val="double" w:sz="4" w:space="0" w:color="E7E6E6" w:themeColor="background2"/>
-              <w:left w:val="double" w:sz="4" w:space="0" w:color="E7E6E6" w:themeColor="background2"/>
-              <w:bottom w:val="double" w:sz="4" w:space="0" w:color="E7E6E6" w:themeColor="background2"/>
-              <w:right w:val="double" w:sz="4" w:space="0" w:color="E7E6E6" w:themeColor="background2"/>
-            </w:tcBorders>
-            <w:shd w:val="clear" w:color="auto" w:fill="E7E6E6" w:themeFill="background2"/>
-          </w:tcPr>
-          <w:p>
-            <w:pPr>
-              <w:jc w:val="center"/>
-              <w:rPr>
-                <w:rFonts w:ascii="Times New Roman" w:hAnsi="Times New Roman" w:cs="Times New Roman"/>
-                <w:b/>
-                <w:smallCaps/>
-              </w:rPr>
-            </w:pPr>
-            <w:r>
-              <w:rPr>
-                <w:rFonts w:ascii="Times New Roman" w:hAnsi="Times New Roman" w:cs="Times New Roman"/>
-                <w:b/>
-                <w:smallCaps/>
-              </w:rPr>
-              <w:t>Education</w:t>
-            </w:r>
-          </w:p>
-        </w:tc>
-      </w:tr>
-      <w:tr>
-        <w:trPr>
-          <w:trHeight w:val="20"/>
-        </w:trPr>
-        <w:tc>
-          <w:tcPr>
-            <w:tcW w:w="3751" w:type="pct"/>
-            <w:tcBorders>
-              <w:top w:val="double" w:sz="4" w:space="0" w:color="E7E6E6" w:themeColor="background2"/>
-            </w:tcBorders>
-          </w:tcPr>
-          <w:p>
-            <w:pPr>
-              <w:jc w:val="both"/>
-              <w:rPr>
-                <w:rFonts w:ascii="Times New Roman" w:hAnsi="Times New Roman" w:cs="Times New Roman"/>
-                <w:b/>
-                <w:sz w:val="20"/>
-                <w:szCs w:val="21"/>
-              </w:rPr>
-            </w:pPr>
-          </w:p>
-          <w:p>
-            <w:pPr>
-              <w:jc w:val="both"/>
-              <w:rPr>
-                <w:rFonts w:ascii="Times New Roman" w:hAnsi="Times New Roman" w:cs="Times New Roman"/>
-                <w:b/>
-                <w:sz w:val="20"/>
-                <w:szCs w:val="21"/>
-              </w:rPr>
-            </w:pPr>
-            <w:r>
-              <w:rPr>
-                <w:rFonts w:ascii="Times New Roman" w:hAnsi="Times New Roman" w:cs="Times New Roman"/>
-                <w:b/>
-                <w:sz w:val="20"/>
-                <w:szCs w:val="21"/>
-              </w:rPr>
-              <w:t>SRM University, Chennai, India</w:t>
-            </w:r>
-          </w:p>
-        </w:tc>
-        <w:tc>
-          <w:tcPr>
-            <w:tcW w:w="1249" w:type="pct"/>
-            <w:tcBorders>
-              <w:top w:val="double" w:sz="4" w:space="0" w:color="E7E6E6" w:themeColor="background2"/>
-            </w:tcBorders>
-          </w:tcPr>
-          <w:p>
-            <w:pPr>
-              <w:jc w:val="right"/>
-              <w:rPr>
-                <w:rFonts w:ascii="Times New Roman" w:hAnsi="Times New Roman" w:cs="Times New Roman"/>
-                <w:i/>
-                <w:sz w:val="20"/>
-                <w:szCs w:val="21"/>
-              </w:rPr>
-            </w:pPr>
-          </w:p>
-          <w:p>
-            <w:pPr>
-              <w:jc w:val="right"/>
-              <w:rPr>
-                <w:rFonts w:ascii="Times New Roman" w:hAnsi="Times New Roman" w:cs="Times New Roman"/>
-                <w:i/>
-                <w:sz w:val="20"/>
-                <w:szCs w:val="21"/>
-              </w:rPr>
-            </w:pPr>
-            <w:r>
-              <w:rPr>
-                <w:rFonts w:ascii="Times New Roman" w:hAnsi="Times New Roman" w:cs="Times New Roman"/>
-                <w:i/>
-                <w:sz w:val="20"/>
-                <w:szCs w:val="21"/>
-              </w:rPr>
-              <w:t>2008-2012</w:t>
-            </w:r>
-          </w:p>
-        </w:tc>
-      </w:tr>
-      <w:tr>
-        <w:trPr>
-          <w:trHeight w:val="20"/>
-        </w:trPr>
-        <w:tc>
-          <w:tcPr>
-            <w:tcW w:w="3751" w:type="pct"/>
-          </w:tcPr>
-          <w:p>
-            <w:pPr>
-              <w:jc w:val="both"/>
-              <w:rPr>
-                <w:rFonts w:ascii="Times New Roman" w:hAnsi="Times New Roman" w:cs="Times New Roman"/>
-                <w:i/>
-                <w:sz w:val="20"/>
-                <w:szCs w:val="21"/>
-              </w:rPr>
-            </w:pPr>
-            <w:r>
-              <w:rPr>
-                <w:rFonts w:ascii="Times New Roman" w:hAnsi="Times New Roman" w:cs="Times New Roman"/>
-                <w:i/>
-                <w:sz w:val="20"/>
-                <w:szCs w:val="21"/>
-              </w:rPr>
-              <w:t>Bachelor of Technology in Electronics Engineering</w:t>
-            </w:r>
-          </w:p>
-        </w:tc>
-        <w:tc>
-          <w:tcPr>
-            <w:tcW w:w="1249" w:type="pct"/>
-          </w:tcPr>
-          <w:p>
-            <w:pPr>
-              <w:jc w:val="right"/>
-              <w:rPr>
-                <w:rFonts w:ascii="Times New Roman" w:hAnsi="Times New Roman" w:cs="Times New Roman"/>
-                <w:sz w:val="20"/>
-                <w:szCs w:val="21"/>
-              </w:rPr>
-            </w:pPr>
-            <w:r>
-              <w:rPr>
-                <w:rFonts w:ascii="Times New Roman" w:hAnsi="Times New Roman" w:cs="Times New Roman"/>
-                <w:i/>
-                <w:sz w:val="20"/>
-                <w:szCs w:val="21"/>
-              </w:rPr>
-              <w:t>GPA: 7.8</w:t>
-            </w:r>
-            <w:r>
-              <w:rPr>
-                <w:rFonts w:ascii="Times New Roman" w:hAnsi="Times New Roman" w:cs="Times New Roman"/>
-                <w:i/>
-                <w:sz w:val="20"/>
-                <w:szCs w:val="21"/>
-              </w:rPr>
-              <w:t xml:space="preserve"> / 10.0</w:t>
-            </w:r>
-          </w:p>
-        </w:tc>
-      </w:tr>
-      <w:tr>
-        <w:trPr>
-          <w:trHeight w:val="20"/>
-        </w:trPr>
-        <w:tc>
-          <w:tcPr>
-            <w:tcW w:w="5000" w:type="pct"/>
-            <w:gridSpan w:val="2"/>
-          </w:tcPr>
-          <w:p>
-            <w:pPr>
-              <w:jc w:val="right"/>
-              <w:rPr>
-                <w:rFonts w:ascii="Times New Roman" w:hAnsi="Times New Roman" w:cs="Times New Roman"/>
-                <w:sz w:val="20"/>
-                <w:szCs w:val="21"/>
-              </w:rPr>
-            </w:pPr>
-          </w:p>
-        </w:tc>
-      </w:tr>
-      <w:tr>
-        <w:trPr>
-          <w:trHeight w:val="20"/>
-        </w:trPr>
-        <w:tc>
-          <w:tcPr>
-            <w:tcW w:w="3751" w:type="pct"/>
-          </w:tcPr>
-          <w:p>
-            <w:pPr>
-              <w:jc w:val="both"/>
-              <w:rPr>
-                <w:rFonts w:ascii="Times New Roman" w:hAnsi="Times New Roman" w:cs="Times New Roman"/>
-                <w:b/>
-                <w:sz w:val="20"/>
-                <w:szCs w:val="21"/>
-              </w:rPr>
-            </w:pPr>
-            <w:r>
-              <w:rPr>
-                <w:rFonts w:ascii="Times New Roman" w:hAnsi="Times New Roman" w:cs="Times New Roman"/>
-                <w:b/>
-                <w:sz w:val="20"/>
-                <w:szCs w:val="21"/>
-              </w:rPr>
-              <w:t>Patna Women’s College</w:t>
-            </w:r>
-          </w:p>
-        </w:tc>
-        <w:tc>
-          <w:tcPr>
-            <w:tcW w:w="1249" w:type="pct"/>
-          </w:tcPr>
-          <w:p>
-            <w:pPr>
-              <w:jc w:val="right"/>
-              <w:rPr>
-                <w:rFonts w:ascii="Times New Roman" w:hAnsi="Times New Roman" w:cs="Times New Roman"/>
-                <w:b/>
-                <w:i/>
-                <w:sz w:val="20"/>
-                <w:szCs w:val="21"/>
-              </w:rPr>
-            </w:pPr>
-            <w:r>
-              <w:rPr>
-                <w:rFonts w:ascii="Times New Roman" w:hAnsi="Times New Roman" w:cs="Times New Roman"/>
-                <w:i/>
-                <w:sz w:val="20"/>
-                <w:szCs w:val="21"/>
-              </w:rPr>
-              <w:t>Graduated in 2008</w:t>
-            </w:r>
-          </w:p>
-        </w:tc>
-      </w:tr>
-      <w:tr>
-        <w:trPr>
-          <w:trHeight w:val="20"/>
-        </w:trPr>
-        <w:tc>
-          <w:tcPr>
-            <w:tcW w:w="3751" w:type="pct"/>
-          </w:tcPr>
-          <w:p>
-            <w:pPr>
-              <w:jc w:val="both"/>
-              <w:rPr>
-                <w:rFonts w:ascii="Times New Roman" w:hAnsi="Times New Roman" w:cs="Times New Roman"/>
-                <w:i/>
-                <w:sz w:val="20"/>
-                <w:szCs w:val="21"/>
-              </w:rPr>
-            </w:pPr>
-            <w:r>
-              <w:rPr>
-                <w:rFonts w:ascii="Times New Roman" w:hAnsi="Times New Roman" w:cs="Times New Roman"/>
-                <w:i/>
-                <w:sz w:val="20"/>
-                <w:szCs w:val="21"/>
-              </w:rPr>
-              <w:t>High</w:t>
-            </w:r>
-            <w:r>
-              <w:rPr>
-                <w:rFonts w:ascii="Times New Roman" w:hAnsi="Times New Roman" w:cs="Times New Roman"/>
-                <w:i/>
-                <w:sz w:val="20"/>
-                <w:szCs w:val="21"/>
-              </w:rPr>
-              <w:t>er</w:t>
-            </w:r>
-            <w:r>
-              <w:rPr>
-                <w:rFonts w:ascii="Times New Roman" w:hAnsi="Times New Roman" w:cs="Times New Roman"/>
-                <w:i/>
-                <w:sz w:val="20"/>
-                <w:szCs w:val="21"/>
-              </w:rPr>
-              <w:t xml:space="preserve"> Secondary School</w:t>
-            </w:r>
-          </w:p>
-        </w:tc>
-        <w:tc>
-          <w:tcPr>
-            <w:tcW w:w="1249" w:type="pct"/>
-          </w:tcPr>
-          <w:p>
-            <w:pPr>
-              <w:jc w:val="right"/>
-              <w:rPr>
-                <w:rFonts w:ascii="Times New Roman" w:hAnsi="Times New Roman" w:cs="Times New Roman"/>
-                <w:i/>
-                <w:sz w:val="20"/>
-                <w:szCs w:val="21"/>
-              </w:rPr>
-            </w:pPr>
-          </w:p>
-        </w:tc>
-      </w:tr>
-    </w:tbl>
-    <w:p>
-      <w:pPr>
-        <w:jc w:val="both"/>
-        <w:rPr>
-          <w:rFonts w:ascii="Times New Roman" w:hAnsi="Times New Roman" w:cs="Times New Roman"/>
-          <w:sz w:val="20"/>
-          <w:szCs w:val="21"/>
-        </w:rPr>
-      </w:pPr>
-    </w:p>
-    <w:tbl>
-      <w:tblPr>
-        <w:tblStyle w:val="TableGrid"/>
-        <w:tblW w:w="5000" w:type="pct"/>
-        <w:tblBorders>
-          <w:top w:val="none" w:sz="0" w:space="0" w:color="auto"/>
-          <w:left w:val="none" w:sz="0" w:space="0" w:color="auto"/>
-          <w:bottom w:val="none" w:sz="0" w:space="0" w:color="auto"/>
-          <w:right w:val="none" w:sz="0" w:space="0" w:color="auto"/>
-          <w:insideH w:val="none" w:sz="0" w:space="0" w:color="auto"/>
-          <w:insideV w:val="none" w:sz="0" w:space="0" w:color="auto"/>
-        </w:tblBorders>
-        <w:tblLook w:val="0600" w:firstRow="0" w:lastRow="0" w:firstColumn="0" w:lastColumn="0" w:noHBand="1" w:noVBand="1"/>
-      </w:tblPr>
-      <w:tblGrid>
-        <w:gridCol w:w="11042"/>
-      </w:tblGrid>
-      <w:tr>
-        <w:trPr>
-          <w:trHeight w:val="20"/>
-        </w:trPr>
-        <w:tc>
-          <w:tcPr>
-            <w:tcW w:w="5000" w:type="pct"/>
             <w:tcBorders>
               <w:top w:val="double" w:sz="6" w:space="0" w:color="E7E6E6" w:themeColor="background2"/>
               <w:left w:val="double" w:sz="6" w:space="0" w:color="E7E6E6" w:themeColor="background2"/>
@@ -944,20 +715,19 @@
                 <w:rFonts w:ascii="Times New Roman" w:hAnsi="Times New Roman" w:cs="Times New Roman"/>
                 <w:b/>
                 <w:smallCaps/>
-                <w:szCs w:val="28"/>
-              </w:rPr>
-              <w:t>Technical Skills</w:t>
+              </w:rPr>
+              <w:t>Education</w:t>
             </w:r>
           </w:p>
         </w:tc>
       </w:tr>
       <w:tr>
         <w:trPr>
-          <w:trHeight w:val="414"/>
+          <w:trHeight w:val="20"/>
         </w:trPr>
         <w:tc>
           <w:tcPr>
-            <w:tcW w:w="5000" w:type="pct"/>
+            <w:tcW w:w="4432" w:type="pct"/>
             <w:tcBorders>
               <w:top w:val="double" w:sz="6" w:space="0" w:color="E7E6E6" w:themeColor="background2"/>
             </w:tcBorders>
@@ -972,6 +742,48 @@
                 <w:szCs w:val="21"/>
               </w:rPr>
             </w:pPr>
+            <w:r>
+              <w:rPr>
+                <w:rFonts w:ascii="Times New Roman" w:hAnsi="Times New Roman" w:cs="Times New Roman"/>
+                <w:b/>
+                <w:sz w:val="20"/>
+                <w:szCs w:val="21"/>
+              </w:rPr>
+              <w:t>Bachelor of Technology</w:t>
+            </w:r>
+            <w:r>
+              <w:rPr>
+                <w:rFonts w:ascii="Times New Roman" w:hAnsi="Times New Roman" w:cs="Times New Roman"/>
+                <w:sz w:val="20"/>
+                <w:szCs w:val="21"/>
+              </w:rPr>
+              <w:t xml:space="preserve"> in Electronics Engineering </w:t>
+            </w:r>
+            <w:r>
+              <w:rPr>
+                <w:rFonts w:ascii="Times New Roman" w:hAnsi="Times New Roman" w:cs="Times New Roman"/>
+                <w:sz w:val="20"/>
+                <w:szCs w:val="21"/>
+              </w:rPr>
+              <w:t xml:space="preserve">from </w:t>
+            </w:r>
+            <w:r>
+              <w:rPr>
+                <w:rFonts w:ascii="Times New Roman" w:hAnsi="Times New Roman" w:cs="Times New Roman"/>
+                <w:sz w:val="20"/>
+                <w:szCs w:val="21"/>
+              </w:rPr>
+              <w:t>SRM University, Chennai, India</w:t>
+            </w:r>
+            <w:r>
+              <w:rPr>
+                <w:rFonts w:ascii="Times New Roman" w:hAnsi="Times New Roman" w:cs="Times New Roman"/>
+                <w:b/>
+                <w:sz w:val="20"/>
+                <w:szCs w:val="21"/>
+              </w:rPr>
+              <w:t xml:space="preserve"> </w:t>
+            </w:r>
           </w:p>
           <w:p>
             <w:pPr>
@@ -989,24 +801,15 @@
                 <w:sz w:val="20"/>
                 <w:szCs w:val="21"/>
               </w:rPr>
-              <w:t>Programming skills</w:t>
-            </w:r>
-            <w:r>
-              <w:rPr>
-                <w:rFonts w:ascii="Times New Roman" w:hAnsi="Times New Roman" w:cs="Times New Roman"/>
-                <w:b/>
-                <w:sz w:val="20"/>
-                <w:szCs w:val="21"/>
-              </w:rPr>
-              <w:t>:</w:t>
-            </w:r>
-            <w:r>
-              <w:rPr>
-                <w:rFonts w:ascii="Times New Roman" w:hAnsi="Times New Roman" w:cs="Times New Roman"/>
-                <w:sz w:val="20"/>
-                <w:szCs w:val="21"/>
-              </w:rPr>
-              <w:t xml:space="preserve"> </w:t>
+              <w:t>Web &amp; Mobile Development Certification</w:t>
+            </w:r>
+            <w:r>
+              <w:rPr>
+                <w:rFonts w:ascii="Times New Roman" w:hAnsi="Times New Roman" w:cs="Times New Roman"/>
+                <w:sz w:val="20"/>
+                <w:szCs w:val="21"/>
+              </w:rPr>
+              <w:t xml:space="preserve"> course from </w:t>
             </w:r>
             <w:proofErr w:type="spellStart"/>
             <w:r>
@@ -1015,7 +818,7 @@
                 <w:sz w:val="20"/>
                 <w:szCs w:val="21"/>
               </w:rPr>
-              <w:t>Javascript</w:t>
+              <w:t>Epicodus</w:t>
             </w:r>
             <w:proofErr w:type="spellEnd"/>
             <w:r>
@@ -1024,95 +827,15 @@
                 <w:sz w:val="20"/>
                 <w:szCs w:val="21"/>
               </w:rPr>
-              <w:t>,</w:t>
-            </w:r>
-            <w:r>
-              <w:rPr>
-                <w:rFonts w:ascii="Times New Roman" w:hAnsi="Times New Roman" w:cs="Times New Roman"/>
-                <w:sz w:val="20"/>
-                <w:szCs w:val="21"/>
-              </w:rPr>
-              <w:t xml:space="preserve"> jQuery, </w:t>
-            </w:r>
-            <w:r>
-              <w:rPr>
-                <w:rFonts w:ascii="Times New Roman" w:hAnsi="Times New Roman" w:cs="Times New Roman"/>
-                <w:sz w:val="20"/>
-                <w:szCs w:val="21"/>
-              </w:rPr>
-              <w:t xml:space="preserve">Bootstrap, </w:t>
-            </w:r>
-            <w:r>
-              <w:rPr>
-                <w:rFonts w:ascii="Times New Roman" w:hAnsi="Times New Roman" w:cs="Times New Roman"/>
-                <w:sz w:val="20"/>
-                <w:szCs w:val="21"/>
-              </w:rPr>
-              <w:t xml:space="preserve">AngularJS, </w:t>
-            </w:r>
-            <w:r>
-              <w:rPr>
-                <w:rFonts w:ascii="Times New Roman" w:hAnsi="Times New Roman" w:cs="Times New Roman"/>
-                <w:sz w:val="20"/>
-                <w:szCs w:val="21"/>
-              </w:rPr>
-              <w:t>React.js</w:t>
-            </w:r>
-            <w:r>
-              <w:rPr>
-                <w:rFonts w:ascii="Times New Roman" w:hAnsi="Times New Roman" w:cs="Times New Roman"/>
-                <w:sz w:val="20"/>
-                <w:szCs w:val="21"/>
-              </w:rPr>
-              <w:t>,</w:t>
-            </w:r>
-            <w:r>
-              <w:rPr>
-                <w:rFonts w:ascii="Times New Roman" w:hAnsi="Times New Roman" w:cs="Times New Roman"/>
-                <w:sz w:val="20"/>
-                <w:szCs w:val="21"/>
-              </w:rPr>
-              <w:t xml:space="preserve"> </w:t>
-            </w:r>
-            <w:r>
-              <w:rPr>
-                <w:rFonts w:ascii="Times New Roman" w:hAnsi="Times New Roman" w:cs="Times New Roman"/>
-                <w:sz w:val="20"/>
-                <w:szCs w:val="21"/>
-              </w:rPr>
-              <w:t>HTML, CSS</w:t>
-            </w:r>
-            <w:r>
-              <w:rPr>
-                <w:rFonts w:ascii="Times New Roman" w:hAnsi="Times New Roman" w:cs="Times New Roman"/>
-                <w:sz w:val="20"/>
-                <w:szCs w:val="21"/>
-              </w:rPr>
-              <w:t>,</w:t>
-            </w:r>
-            <w:r>
-              <w:rPr>
-                <w:rFonts w:ascii="Times New Roman" w:hAnsi="Times New Roman" w:cs="Times New Roman"/>
-                <w:sz w:val="20"/>
-                <w:szCs w:val="21"/>
-              </w:rPr>
-              <w:t xml:space="preserve"> </w:t>
-            </w:r>
-            <w:r>
-              <w:rPr>
-                <w:rFonts w:ascii="Times New Roman" w:hAnsi="Times New Roman" w:cs="Times New Roman"/>
-                <w:sz w:val="20"/>
-                <w:szCs w:val="21"/>
-              </w:rPr>
-              <w:t>SASS,</w:t>
-            </w:r>
-            <w:r>
-              <w:rPr>
-                <w:rFonts w:ascii="Times New Roman" w:hAnsi="Times New Roman" w:cs="Times New Roman"/>
-                <w:sz w:val="20"/>
-                <w:szCs w:val="21"/>
-              </w:rPr>
-              <w:t xml:space="preserve"> Ruby, PostgreSQL</w:t>
+              <w:t>, Seattle, US</w:t>
+            </w:r>
+            <w:r>
+              <w:rPr>
+                <w:rFonts w:ascii="Times New Roman" w:hAnsi="Times New Roman" w:cs="Times New Roman"/>
+                <w:sz w:val="20"/>
+                <w:szCs w:val="21"/>
+              </w:rPr>
+              <w:t>A</w:t>
             </w:r>
           </w:p>
           <w:p>
@@ -1131,112 +854,126 @@
                 <w:sz w:val="20"/>
                 <w:szCs w:val="21"/>
               </w:rPr>
-              <w:t>Testing Frameworks:</w:t>
-            </w:r>
-            <w:r>
-              <w:rPr>
-                <w:rFonts w:ascii="Times New Roman" w:hAnsi="Times New Roman" w:cs="Times New Roman"/>
-                <w:sz w:val="20"/>
-                <w:szCs w:val="21"/>
-              </w:rPr>
-              <w:t xml:space="preserve"> Jasmine, Karma                          </w:t>
-            </w:r>
-            <w:r>
-              <w:rPr>
-                <w:rFonts w:ascii="Times New Roman" w:hAnsi="Times New Roman" w:cs="Times New Roman"/>
-                <w:b/>
-                <w:sz w:val="20"/>
-                <w:szCs w:val="21"/>
-              </w:rPr>
-              <w:t>Tools:</w:t>
-            </w:r>
-            <w:r>
-              <w:rPr>
-                <w:rFonts w:ascii="Times New Roman" w:hAnsi="Times New Roman" w:cs="Times New Roman"/>
+              <w:t xml:space="preserve">High School </w:t>
+            </w:r>
+            <w:r>
+              <w:rPr>
+                <w:rFonts w:ascii="Times New Roman" w:hAnsi="Times New Roman" w:cs="Times New Roman"/>
+                <w:sz w:val="20"/>
+                <w:szCs w:val="21"/>
+              </w:rPr>
+              <w:t>from Patna Women’s College</w:t>
+            </w:r>
+          </w:p>
+        </w:tc>
+        <w:tc>
+          <w:tcPr>
+            <w:tcW w:w="568" w:type="pct"/>
+            <w:tcBorders>
+              <w:top w:val="double" w:sz="6" w:space="0" w:color="E7E6E6" w:themeColor="background2"/>
+            </w:tcBorders>
+          </w:tcPr>
+          <w:p>
+            <w:pPr>
+              <w:jc w:val="right"/>
+              <w:rPr>
+                <w:rFonts w:ascii="Times New Roman" w:hAnsi="Times New Roman" w:cs="Times New Roman"/>
+                <w:sz w:val="20"/>
+                <w:szCs w:val="21"/>
+              </w:rPr>
+            </w:pPr>
+            <w:r>
+              <w:rPr>
+                <w:rFonts w:ascii="Times New Roman" w:hAnsi="Times New Roman" w:cs="Times New Roman"/>
+                <w:i/>
+                <w:sz w:val="20"/>
+                <w:szCs w:val="21"/>
+              </w:rPr>
+              <w:t>2008</w:t>
+            </w:r>
+            <w:r>
+              <w:rPr>
+                <w:rFonts w:ascii="Times New Roman" w:hAnsi="Times New Roman" w:cs="Times New Roman"/>
+                <w:i/>
                 <w:sz w:val="20"/>
                 <w:szCs w:val="21"/>
               </w:rPr>
               <w:t xml:space="preserve"> </w:t>
             </w:r>
-            <w:proofErr w:type="spellStart"/>
-            <w:r>
-              <w:rPr>
-                <w:rFonts w:ascii="Times New Roman" w:hAnsi="Times New Roman" w:cs="Times New Roman"/>
-                <w:sz w:val="20"/>
-                <w:szCs w:val="21"/>
-              </w:rPr>
-              <w:t>Git</w:t>
-            </w:r>
-            <w:proofErr w:type="spellEnd"/>
-            <w:r>
-              <w:rPr>
-                <w:rFonts w:ascii="Times New Roman" w:hAnsi="Times New Roman" w:cs="Times New Roman"/>
-                <w:sz w:val="20"/>
-                <w:szCs w:val="21"/>
-              </w:rPr>
-              <w:t xml:space="preserve">, </w:t>
-            </w:r>
-            <w:proofErr w:type="spellStart"/>
-            <w:r>
-              <w:rPr>
-                <w:rFonts w:ascii="Times New Roman" w:hAnsi="Times New Roman" w:cs="Times New Roman"/>
-                <w:sz w:val="20"/>
-                <w:szCs w:val="21"/>
-              </w:rPr>
-              <w:t>npm</w:t>
-            </w:r>
-            <w:proofErr w:type="spellEnd"/>
-            <w:r>
-              <w:rPr>
-                <w:rFonts w:ascii="Times New Roman" w:hAnsi="Times New Roman" w:cs="Times New Roman"/>
-                <w:sz w:val="20"/>
-                <w:szCs w:val="21"/>
-              </w:rPr>
-              <w:t xml:space="preserve">, Sublime Text                         </w:t>
-            </w:r>
-            <w:r>
-              <w:rPr>
-                <w:rFonts w:ascii="Times New Roman" w:hAnsi="Times New Roman" w:cs="Times New Roman"/>
-                <w:b/>
-                <w:sz w:val="20"/>
-                <w:szCs w:val="21"/>
-              </w:rPr>
-              <w:t>OS</w:t>
-            </w:r>
-            <w:r>
-              <w:rPr>
-                <w:rFonts w:ascii="Times New Roman" w:hAnsi="Times New Roman" w:cs="Times New Roman"/>
-                <w:b/>
-                <w:sz w:val="20"/>
-                <w:szCs w:val="21"/>
-              </w:rPr>
-              <w:t xml:space="preserve"> Experience:</w:t>
-            </w:r>
-            <w:r>
-              <w:rPr>
-                <w:rFonts w:ascii="Times New Roman" w:hAnsi="Times New Roman" w:cs="Times New Roman"/>
+            <w:r>
+              <w:rPr>
+                <w:rFonts w:ascii="Times New Roman" w:hAnsi="Times New Roman" w:cs="Times New Roman"/>
+                <w:i/>
+                <w:sz w:val="20"/>
+                <w:szCs w:val="21"/>
+              </w:rPr>
+              <w:t>–</w:t>
+            </w:r>
+            <w:r>
+              <w:rPr>
+                <w:rFonts w:ascii="Times New Roman" w:hAnsi="Times New Roman" w:cs="Times New Roman"/>
+                <w:i/>
                 <w:sz w:val="20"/>
                 <w:szCs w:val="21"/>
               </w:rPr>
               <w:t xml:space="preserve"> </w:t>
             </w:r>
-            <w:proofErr w:type="spellStart"/>
-            <w:r>
-              <w:rPr>
-                <w:rFonts w:ascii="Times New Roman" w:hAnsi="Times New Roman" w:cs="Times New Roman"/>
-                <w:sz w:val="20"/>
-                <w:szCs w:val="21"/>
-              </w:rPr>
-              <w:t>MacOS</w:t>
-            </w:r>
-            <w:proofErr w:type="spellEnd"/>
-            <w:r>
-              <w:rPr>
-                <w:rFonts w:ascii="Times New Roman" w:hAnsi="Times New Roman" w:cs="Times New Roman"/>
-                <w:sz w:val="20"/>
-                <w:szCs w:val="21"/>
-              </w:rPr>
-              <w:t>, Windows</w:t>
+            <w:r>
+              <w:rPr>
+                <w:rFonts w:ascii="Times New Roman" w:hAnsi="Times New Roman" w:cs="Times New Roman"/>
+                <w:i/>
+                <w:sz w:val="20"/>
+                <w:szCs w:val="21"/>
+              </w:rPr>
+              <w:t>2012</w:t>
+            </w:r>
+          </w:p>
+          <w:p>
+            <w:pPr>
+              <w:jc w:val="right"/>
+              <w:rPr>
+                <w:rFonts w:ascii="Times New Roman" w:hAnsi="Times New Roman" w:cs="Times New Roman"/>
+                <w:i/>
+                <w:sz w:val="20"/>
+                <w:szCs w:val="21"/>
+              </w:rPr>
+            </w:pPr>
+            <w:r>
+              <w:rPr>
+                <w:rFonts w:ascii="Times New Roman" w:hAnsi="Times New Roman" w:cs="Times New Roman"/>
+                <w:i/>
+                <w:sz w:val="20"/>
+                <w:szCs w:val="21"/>
+              </w:rPr>
+              <w:t>2017</w:t>
+            </w:r>
+          </w:p>
+          <w:p>
+            <w:pPr>
+              <w:jc w:val="right"/>
+              <w:rPr>
+                <w:rFonts w:ascii="Times New Roman" w:hAnsi="Times New Roman" w:cs="Times New Roman"/>
+                <w:sz w:val="20"/>
+                <w:szCs w:val="21"/>
+              </w:rPr>
+            </w:pPr>
+            <w:r>
+              <w:rPr>
+                <w:rFonts w:ascii="Times New Roman" w:hAnsi="Times New Roman" w:cs="Times New Roman"/>
+                <w:i/>
+                <w:sz w:val="20"/>
+                <w:szCs w:val="21"/>
+              </w:rPr>
+              <w:t>20</w:t>
+            </w:r>
+            <w:r>
+              <w:rPr>
+                <w:rFonts w:ascii="Times New Roman" w:hAnsi="Times New Roman" w:cs="Times New Roman"/>
+                <w:i/>
+                <w:sz w:val="20"/>
+                <w:szCs w:val="21"/>
+              </w:rPr>
+              <w:t>08</w:t>
             </w:r>
           </w:p>
         </w:tc>
@@ -1339,17 +1076,6 @@
                 <w:szCs w:val="21"/>
               </w:rPr>
             </w:pPr>
-          </w:p>
-          <w:p>
-            <w:pPr>
-              <w:jc w:val="both"/>
-              <w:rPr>
-                <w:rFonts w:ascii="Times New Roman" w:hAnsi="Times New Roman" w:cs="Times New Roman"/>
-                <w:b/>
-                <w:sz w:val="20"/>
-                <w:szCs w:val="21"/>
-              </w:rPr>
-            </w:pPr>
             <w:r>
               <w:rPr>
                 <w:rFonts w:ascii="Times New Roman" w:hAnsi="Times New Roman" w:cs="Times New Roman"/>
@@ -1387,17 +1113,6 @@
               <w:top w:val="double" w:sz="6" w:space="0" w:color="E7E6E6" w:themeColor="background2"/>
             </w:tcBorders>
           </w:tcPr>
-          <w:p>
-            <w:pPr>
-              <w:jc w:val="right"/>
-              <w:rPr>
-                <w:rFonts w:ascii="Times New Roman" w:hAnsi="Times New Roman" w:cs="Times New Roman"/>
-                <w:i/>
-                <w:sz w:val="20"/>
-                <w:szCs w:val="21"/>
-              </w:rPr>
-            </w:pPr>
-          </w:p>
           <w:p>
             <w:pPr>
               <w:jc w:val="right"/>
@@ -1481,6 +1196,7 @@
                 <w:ilvl w:val="0"/>
                 <w:numId w:val="2"/>
               </w:numPr>
+              <w:ind w:left="142" w:hanging="142"/>
               <w:jc w:val="both"/>
               <w:rPr>
                 <w:rFonts w:ascii="Times New Roman" w:hAnsi="Times New Roman" w:cs="Times New Roman"/>
@@ -1494,33 +1210,31 @@
                 <w:sz w:val="20"/>
                 <w:szCs w:val="21"/>
               </w:rPr>
-              <w:t xml:space="preserve">Development of "Enact" which is LG's next generation </w:t>
-            </w:r>
-            <w:proofErr w:type="spellStart"/>
-            <w:r>
-              <w:rPr>
-                <w:rFonts w:ascii="Times New Roman" w:hAnsi="Times New Roman" w:cs="Times New Roman"/>
-                <w:sz w:val="20"/>
-                <w:szCs w:val="21"/>
-              </w:rPr>
-              <w:t>Javascript</w:t>
-            </w:r>
-            <w:proofErr w:type="spellEnd"/>
-            <w:r>
-              <w:rPr>
-                <w:rFonts w:ascii="Times New Roman" w:hAnsi="Times New Roman" w:cs="Times New Roman"/>
-                <w:sz w:val="20"/>
-                <w:szCs w:val="21"/>
-              </w:rPr>
-              <w:t xml:space="preserve"> framework based on React.js. It is used for developing native-quality HTML5 app</w:t>
-            </w:r>
-            <w:r>
-              <w:rPr>
-                <w:rFonts w:ascii="Times New Roman" w:hAnsi="Times New Roman" w:cs="Times New Roman"/>
-                <w:sz w:val="20"/>
-                <w:szCs w:val="21"/>
-              </w:rPr>
-              <w:t>s that can run on any device.</w:t>
+              <w:t xml:space="preserve">Researched &amp; evaluated LG’s frontend framework “Enyo” against newer frameworks &amp; technologies and helped devise a strategy for a major revamp to “Enact”: </w:t>
+            </w:r>
+            <w:r>
+              <w:rPr>
+                <w:rFonts w:ascii="Times New Roman" w:hAnsi="Times New Roman" w:cs="Times New Roman"/>
+                <w:sz w:val="20"/>
+                <w:szCs w:val="21"/>
+              </w:rPr>
+              <w:t xml:space="preserve">LG's next generation </w:t>
+            </w:r>
+            <w:r>
+              <w:rPr>
+                <w:rFonts w:ascii="Times New Roman" w:hAnsi="Times New Roman" w:cs="Times New Roman"/>
+                <w:sz w:val="20"/>
+                <w:szCs w:val="21"/>
+              </w:rPr>
+              <w:t>JavaScript</w:t>
+            </w:r>
+            <w:r>
+              <w:rPr>
+                <w:rFonts w:ascii="Times New Roman" w:hAnsi="Times New Roman" w:cs="Times New Roman"/>
+                <w:sz w:val="20"/>
+                <w:szCs w:val="21"/>
+              </w:rPr>
+              <w:t xml:space="preserve"> framework</w:t>
             </w:r>
           </w:p>
           <w:p>
@@ -1530,6 +1244,7 @@
                 <w:ilvl w:val="0"/>
                 <w:numId w:val="2"/>
               </w:numPr>
+              <w:ind w:left="142" w:hanging="180"/>
               <w:jc w:val="both"/>
               <w:rPr>
                 <w:rFonts w:ascii="Times New Roman" w:hAnsi="Times New Roman" w:cs="Times New Roman"/>
@@ -1543,25 +1258,287 @@
                 <w:sz w:val="20"/>
                 <w:szCs w:val="21"/>
               </w:rPr>
-              <w:t xml:space="preserve">Firefox Mobile OS development for LG Fx0 phone - Developed &amp; optimized the Camera &amp; Gallery apps, atop the Gaia User Interface application, using Object Oriented </w:t>
-            </w:r>
-            <w:proofErr w:type="spellStart"/>
-            <w:r>
-              <w:rPr>
-                <w:rFonts w:ascii="Times New Roman" w:hAnsi="Times New Roman" w:cs="Times New Roman"/>
-                <w:sz w:val="20"/>
-                <w:szCs w:val="21"/>
-              </w:rPr>
-              <w:t>Javascript</w:t>
-            </w:r>
-            <w:proofErr w:type="spellEnd"/>
-            <w:r>
-              <w:rPr>
-                <w:rFonts w:ascii="Times New Roman" w:hAnsi="Times New Roman" w:cs="Times New Roman"/>
-                <w:sz w:val="20"/>
-                <w:szCs w:val="21"/>
-              </w:rPr>
-              <w:t>.</w:t>
+              <w:t>Developed</w:t>
+            </w:r>
+            <w:r>
+              <w:rPr>
+                <w:rFonts w:ascii="Times New Roman" w:hAnsi="Times New Roman" w:cs="Times New Roman"/>
+                <w:sz w:val="20"/>
+                <w:szCs w:val="21"/>
+              </w:rPr>
+              <w:t xml:space="preserve"> </w:t>
+            </w:r>
+            <w:r>
+              <w:rPr>
+                <w:rFonts w:ascii="Times New Roman" w:hAnsi="Times New Roman" w:cs="Times New Roman"/>
+                <w:sz w:val="20"/>
+                <w:szCs w:val="21"/>
+              </w:rPr>
+              <w:t>Enact</w:t>
+            </w:r>
+            <w:r>
+              <w:rPr>
+                <w:rFonts w:ascii="Times New Roman" w:hAnsi="Times New Roman" w:cs="Times New Roman"/>
+                <w:sz w:val="20"/>
+                <w:szCs w:val="21"/>
+              </w:rPr>
+              <w:t xml:space="preserve"> </w:t>
+            </w:r>
+            <w:r>
+              <w:rPr>
+                <w:rFonts w:ascii="Times New Roman" w:hAnsi="Times New Roman" w:cs="Times New Roman"/>
+                <w:sz w:val="20"/>
+                <w:szCs w:val="21"/>
+              </w:rPr>
+              <w:t xml:space="preserve">framework </w:t>
+            </w:r>
+            <w:r>
+              <w:rPr>
+                <w:rFonts w:ascii="Times New Roman" w:hAnsi="Times New Roman" w:cs="Times New Roman"/>
+                <w:sz w:val="20"/>
+                <w:szCs w:val="21"/>
+              </w:rPr>
+              <w:t>components</w:t>
+            </w:r>
+            <w:r>
+              <w:rPr>
+                <w:rFonts w:ascii="Times New Roman" w:hAnsi="Times New Roman" w:cs="Times New Roman"/>
+                <w:sz w:val="20"/>
+                <w:szCs w:val="21"/>
+              </w:rPr>
+              <w:t xml:space="preserve"> that can be </w:t>
+            </w:r>
+            <w:r>
+              <w:rPr>
+                <w:rFonts w:ascii="Times New Roman" w:hAnsi="Times New Roman" w:cs="Times New Roman"/>
+                <w:sz w:val="20"/>
+                <w:szCs w:val="21"/>
+              </w:rPr>
+              <w:t>used for developing native-quality</w:t>
+            </w:r>
+            <w:r>
+              <w:rPr>
+                <w:rFonts w:ascii="Times New Roman" w:hAnsi="Times New Roman" w:cs="Times New Roman"/>
+                <w:sz w:val="20"/>
+                <w:szCs w:val="21"/>
+              </w:rPr>
+              <w:t>, cross-device compatible</w:t>
+            </w:r>
+            <w:r>
+              <w:rPr>
+                <w:rFonts w:ascii="Times New Roman" w:hAnsi="Times New Roman" w:cs="Times New Roman"/>
+                <w:sz w:val="20"/>
+                <w:szCs w:val="21"/>
+              </w:rPr>
+              <w:t xml:space="preserve"> HTML5 app</w:t>
+            </w:r>
+            <w:r>
+              <w:rPr>
+                <w:rFonts w:ascii="Times New Roman" w:hAnsi="Times New Roman" w:cs="Times New Roman"/>
+                <w:sz w:val="20"/>
+                <w:szCs w:val="21"/>
+              </w:rPr>
+              <w:t>s,</w:t>
+            </w:r>
+            <w:r>
+              <w:rPr>
+                <w:rFonts w:ascii="Times New Roman" w:hAnsi="Times New Roman" w:cs="Times New Roman"/>
+                <w:sz w:val="20"/>
+                <w:szCs w:val="21"/>
+              </w:rPr>
+              <w:t xml:space="preserve"> </w:t>
+            </w:r>
+            <w:r>
+              <w:rPr>
+                <w:rFonts w:ascii="Times New Roman" w:hAnsi="Times New Roman" w:cs="Times New Roman"/>
+                <w:sz w:val="20"/>
+                <w:szCs w:val="21"/>
+              </w:rPr>
+              <w:t>as part of</w:t>
+            </w:r>
+            <w:r>
+              <w:rPr>
+                <w:rFonts w:ascii="Times New Roman" w:hAnsi="Times New Roman" w:cs="Times New Roman"/>
+                <w:sz w:val="20"/>
+                <w:szCs w:val="21"/>
+              </w:rPr>
+              <w:t xml:space="preserve"> a team of developers distributed across US and India</w:t>
+            </w:r>
+          </w:p>
+          <w:p>
+            <w:pPr>
+              <w:pStyle w:val="ListParagraph"/>
+              <w:numPr>
+                <w:ilvl w:val="0"/>
+                <w:numId w:val="2"/>
+              </w:numPr>
+              <w:ind w:left="142" w:hanging="180"/>
+              <w:jc w:val="both"/>
+              <w:rPr>
+                <w:rFonts w:ascii="Times New Roman" w:hAnsi="Times New Roman" w:cs="Times New Roman"/>
+                <w:sz w:val="20"/>
+                <w:szCs w:val="21"/>
+              </w:rPr>
+            </w:pPr>
+            <w:r>
+              <w:rPr>
+                <w:rFonts w:ascii="Times New Roman" w:hAnsi="Times New Roman" w:cs="Times New Roman"/>
+                <w:sz w:val="20"/>
+                <w:szCs w:val="21"/>
+              </w:rPr>
+              <w:t>Recognized</w:t>
+            </w:r>
+            <w:r>
+              <w:rPr>
+                <w:rFonts w:ascii="Times New Roman" w:hAnsi="Times New Roman" w:cs="Times New Roman"/>
+                <w:sz w:val="20"/>
+                <w:szCs w:val="21"/>
+              </w:rPr>
+              <w:t xml:space="preserve"> department-wide </w:t>
+            </w:r>
+            <w:r>
+              <w:rPr>
+                <w:rFonts w:ascii="Times New Roman" w:hAnsi="Times New Roman" w:cs="Times New Roman"/>
+                <w:sz w:val="20"/>
+                <w:szCs w:val="21"/>
+              </w:rPr>
+              <w:t>w</w:t>
+            </w:r>
+            <w:r>
+              <w:rPr>
+                <w:rFonts w:ascii="Times New Roman" w:hAnsi="Times New Roman" w:cs="Times New Roman"/>
+                <w:sz w:val="20"/>
+                <w:szCs w:val="21"/>
+              </w:rPr>
+              <w:t>ithin a month of hire</w:t>
+            </w:r>
+            <w:r>
+              <w:rPr>
+                <w:rFonts w:ascii="Times New Roman" w:hAnsi="Times New Roman" w:cs="Times New Roman"/>
+                <w:sz w:val="20"/>
+                <w:szCs w:val="21"/>
+              </w:rPr>
+              <w:t>, for</w:t>
+            </w:r>
+            <w:r>
+              <w:rPr>
+                <w:rFonts w:ascii="Times New Roman" w:hAnsi="Times New Roman" w:cs="Times New Roman"/>
+                <w:sz w:val="20"/>
+                <w:szCs w:val="21"/>
+              </w:rPr>
+              <w:t xml:space="preserve"> d</w:t>
+            </w:r>
+            <w:r>
+              <w:rPr>
+                <w:rFonts w:ascii="Times New Roman" w:hAnsi="Times New Roman" w:cs="Times New Roman"/>
+                <w:sz w:val="20"/>
+                <w:szCs w:val="21"/>
+              </w:rPr>
+              <w:t>eveloping &amp; optimizing</w:t>
+            </w:r>
+            <w:r>
+              <w:rPr>
+                <w:rFonts w:ascii="Times New Roman" w:hAnsi="Times New Roman" w:cs="Times New Roman"/>
+                <w:sz w:val="20"/>
+                <w:szCs w:val="21"/>
+              </w:rPr>
+              <w:t xml:space="preserve"> the Camera &amp; Gallery apps</w:t>
+            </w:r>
+            <w:r>
+              <w:rPr>
+                <w:rFonts w:ascii="Times New Roman" w:hAnsi="Times New Roman" w:cs="Times New Roman"/>
+                <w:sz w:val="20"/>
+                <w:szCs w:val="21"/>
+              </w:rPr>
+              <w:t xml:space="preserve"> </w:t>
+            </w:r>
+            <w:r>
+              <w:rPr>
+                <w:rFonts w:ascii="Times New Roman" w:hAnsi="Times New Roman" w:cs="Times New Roman"/>
+                <w:sz w:val="20"/>
+                <w:szCs w:val="21"/>
+              </w:rPr>
+              <w:t>for LG Fx0 phone</w:t>
+            </w:r>
+            <w:r>
+              <w:rPr>
+                <w:rFonts w:ascii="Times New Roman" w:hAnsi="Times New Roman" w:cs="Times New Roman"/>
+                <w:sz w:val="20"/>
+                <w:szCs w:val="21"/>
+              </w:rPr>
+              <w:t xml:space="preserve">, on </w:t>
+            </w:r>
+            <w:r>
+              <w:rPr>
+                <w:rFonts w:ascii="Times New Roman" w:hAnsi="Times New Roman" w:cs="Times New Roman"/>
+                <w:sz w:val="20"/>
+                <w:szCs w:val="21"/>
+              </w:rPr>
+              <w:t xml:space="preserve">top </w:t>
+            </w:r>
+            <w:r>
+              <w:rPr>
+                <w:rFonts w:ascii="Times New Roman" w:hAnsi="Times New Roman" w:cs="Times New Roman"/>
+                <w:sz w:val="20"/>
+                <w:szCs w:val="21"/>
+              </w:rPr>
+              <w:t xml:space="preserve">of </w:t>
+            </w:r>
+            <w:r>
+              <w:rPr>
+                <w:rFonts w:ascii="Times New Roman" w:hAnsi="Times New Roman" w:cs="Times New Roman"/>
+                <w:sz w:val="20"/>
+                <w:szCs w:val="21"/>
+              </w:rPr>
+              <w:t>the</w:t>
+            </w:r>
+            <w:r>
+              <w:rPr>
+                <w:rFonts w:ascii="Times New Roman" w:hAnsi="Times New Roman" w:cs="Times New Roman"/>
+                <w:sz w:val="20"/>
+                <w:szCs w:val="21"/>
+              </w:rPr>
+              <w:t xml:space="preserve"> Firefox Mobile OS’s</w:t>
+            </w:r>
+            <w:r>
+              <w:rPr>
+                <w:rFonts w:ascii="Times New Roman" w:hAnsi="Times New Roman" w:cs="Times New Roman"/>
+                <w:sz w:val="20"/>
+                <w:szCs w:val="21"/>
+              </w:rPr>
+              <w:t xml:space="preserve"> </w:t>
+            </w:r>
+            <w:r>
+              <w:rPr>
+                <w:rFonts w:ascii="Times New Roman" w:hAnsi="Times New Roman" w:cs="Times New Roman"/>
+                <w:sz w:val="20"/>
+                <w:szCs w:val="21"/>
+              </w:rPr>
+              <w:t xml:space="preserve">Gaia User Interface </w:t>
+            </w:r>
+            <w:r>
+              <w:rPr>
+                <w:rFonts w:ascii="Times New Roman" w:hAnsi="Times New Roman" w:cs="Times New Roman"/>
+                <w:sz w:val="20"/>
+                <w:szCs w:val="21"/>
+              </w:rPr>
+              <w:t>layer</w:t>
+            </w:r>
+            <w:r>
+              <w:rPr>
+                <w:rFonts w:ascii="Times New Roman" w:hAnsi="Times New Roman" w:cs="Times New Roman"/>
+                <w:sz w:val="20"/>
+                <w:szCs w:val="21"/>
+              </w:rPr>
+              <w:t xml:space="preserve"> using Object Oriented </w:t>
+            </w:r>
+            <w:r>
+              <w:rPr>
+                <w:rFonts w:ascii="Times New Roman" w:hAnsi="Times New Roman" w:cs="Times New Roman"/>
+                <w:sz w:val="20"/>
+                <w:szCs w:val="21"/>
+              </w:rPr>
+              <w:t>JS.</w:t>
             </w:r>
           </w:p>
         </w:tc>
@@ -1706,6 +1683,30 @@
                 <w:sz w:val="20"/>
                 <w:szCs w:val="21"/>
               </w:rPr>
+              <w:t xml:space="preserve"> </w:t>
+            </w:r>
+            <w:r>
+              <w:rPr>
+                <w:rFonts w:ascii="Times New Roman" w:hAnsi="Times New Roman" w:cs="Times New Roman"/>
+                <w:sz w:val="20"/>
+                <w:szCs w:val="21"/>
+              </w:rPr>
+              <w:t>Sydney, Australia</w:t>
+            </w:r>
+            <w:r>
+              <w:rPr>
+                <w:rFonts w:ascii="Times New Roman" w:hAnsi="Times New Roman" w:cs="Times New Roman"/>
+                <w:sz w:val="20"/>
+                <w:szCs w:val="21"/>
+              </w:rPr>
+              <w:t xml:space="preserve"> &amp; </w:t>
+            </w:r>
+            <w:r>
+              <w:rPr>
+                <w:rFonts w:ascii="Times New Roman" w:hAnsi="Times New Roman" w:cs="Times New Roman"/>
+                <w:sz w:val="20"/>
+                <w:szCs w:val="21"/>
+              </w:rPr>
               <w:t>Bangalore, India</w:t>
             </w:r>
             <w:r>
@@ -1714,7 +1715,7 @@
                 <w:sz w:val="20"/>
                 <w:szCs w:val="21"/>
               </w:rPr>
-              <w:t xml:space="preserve"> &amp; Sydney, Australia </w:t>
+              <w:t xml:space="preserve"> </w:t>
             </w:r>
           </w:p>
         </w:tc>
@@ -1735,7 +1736,7 @@
                 <w:ilvl w:val="0"/>
                 <w:numId w:val="3"/>
               </w:numPr>
-              <w:ind w:left="159" w:hanging="180"/>
+              <w:ind w:left="142" w:hanging="180"/>
               <w:jc w:val="both"/>
               <w:rPr>
                 <w:rFonts w:ascii="Times New Roman" w:hAnsi="Times New Roman" w:cs="Times New Roman"/>
@@ -1749,7 +1750,81 @@
                 <w:sz w:val="20"/>
                 <w:szCs w:val="21"/>
               </w:rPr>
-              <w:t>Optus Mobile Network Coverage &amp; Diagnosis application - Designed &amp; developed a frontend application that showed network tower diagnosis information on a map to customers of Optus (Australian telecom). It also let customers log complaints against specific towers and get responses from Optus Engineers.</w:t>
+              <w:t xml:space="preserve">Optus Mobile Network Coverage </w:t>
+            </w:r>
+            <w:r>
+              <w:rPr>
+                <w:rFonts w:ascii="Times New Roman" w:hAnsi="Times New Roman" w:cs="Times New Roman"/>
+                <w:sz w:val="20"/>
+                <w:szCs w:val="21"/>
+              </w:rPr>
+              <w:t>App</w:t>
+            </w:r>
+            <w:r>
+              <w:rPr>
+                <w:rFonts w:ascii="Times New Roman" w:hAnsi="Times New Roman" w:cs="Times New Roman"/>
+                <w:sz w:val="20"/>
+                <w:szCs w:val="21"/>
+              </w:rPr>
+              <w:t xml:space="preserve"> - Designed &amp; developed a frontend application that showed network tower diagnosis information on a map to customers</w:t>
+            </w:r>
+            <w:r>
+              <w:rPr>
+                <w:rFonts w:ascii="Times New Roman" w:hAnsi="Times New Roman" w:cs="Times New Roman"/>
+                <w:sz w:val="20"/>
+                <w:szCs w:val="21"/>
+              </w:rPr>
+              <w:t>,</w:t>
+            </w:r>
+            <w:r>
+              <w:rPr>
+                <w:rFonts w:ascii="Times New Roman" w:hAnsi="Times New Roman" w:cs="Times New Roman"/>
+                <w:sz w:val="20"/>
+                <w:szCs w:val="21"/>
+              </w:rPr>
+              <w:t xml:space="preserve"> using </w:t>
+            </w:r>
+            <w:r>
+              <w:rPr>
+                <w:rFonts w:ascii="Times New Roman" w:hAnsi="Times New Roman" w:cs="Times New Roman"/>
+                <w:sz w:val="20"/>
+                <w:szCs w:val="21"/>
+              </w:rPr>
+              <w:t>JavaScript</w:t>
+            </w:r>
+            <w:r>
+              <w:rPr>
+                <w:rFonts w:ascii="Times New Roman" w:hAnsi="Times New Roman" w:cs="Times New Roman"/>
+                <w:sz w:val="20"/>
+                <w:szCs w:val="21"/>
+              </w:rPr>
+              <w:t>, AngularJS</w:t>
+            </w:r>
+            <w:r>
+              <w:rPr>
+                <w:rFonts w:ascii="Times New Roman" w:hAnsi="Times New Roman" w:cs="Times New Roman"/>
+                <w:sz w:val="20"/>
+                <w:szCs w:val="21"/>
+              </w:rPr>
+              <w:t xml:space="preserve"> &amp; the </w:t>
+            </w:r>
+            <w:proofErr w:type="spellStart"/>
+            <w:r>
+              <w:rPr>
+                <w:rFonts w:ascii="Times New Roman" w:hAnsi="Times New Roman" w:cs="Times New Roman"/>
+                <w:sz w:val="20"/>
+                <w:szCs w:val="21"/>
+              </w:rPr>
+              <w:t>OpenLayers</w:t>
+            </w:r>
+            <w:proofErr w:type="spellEnd"/>
+            <w:r>
+              <w:rPr>
+                <w:rFonts w:ascii="Times New Roman" w:hAnsi="Times New Roman" w:cs="Times New Roman"/>
+                <w:sz w:val="20"/>
+                <w:szCs w:val="21"/>
+              </w:rPr>
+              <w:t xml:space="preserve"> library</w:t>
             </w:r>
           </w:p>
           <w:p>
@@ -1759,7 +1834,7 @@
                 <w:ilvl w:val="0"/>
                 <w:numId w:val="3"/>
               </w:numPr>
-              <w:ind w:left="159" w:hanging="180"/>
+              <w:ind w:left="142" w:hanging="180"/>
               <w:jc w:val="both"/>
               <w:rPr>
                 <w:rFonts w:ascii="Times New Roman" w:hAnsi="Times New Roman" w:cs="Times New Roman"/>
@@ -1773,51 +1848,47 @@
                 <w:sz w:val="20"/>
                 <w:szCs w:val="21"/>
               </w:rPr>
-              <w:t xml:space="preserve">Technologies used: </w:t>
-            </w:r>
-            <w:proofErr w:type="spellStart"/>
-            <w:r>
-              <w:rPr>
-                <w:rFonts w:ascii="Times New Roman" w:hAnsi="Times New Roman" w:cs="Times New Roman"/>
-                <w:sz w:val="20"/>
-                <w:szCs w:val="21"/>
-              </w:rPr>
-              <w:t>Javascript</w:t>
-            </w:r>
-            <w:proofErr w:type="spellEnd"/>
-            <w:r>
-              <w:rPr>
-                <w:rFonts w:ascii="Times New Roman" w:hAnsi="Times New Roman" w:cs="Times New Roman"/>
-                <w:sz w:val="20"/>
-                <w:szCs w:val="21"/>
-              </w:rPr>
-              <w:t>, AngularJS</w:t>
-            </w:r>
-            <w:r>
-              <w:rPr>
-                <w:rFonts w:ascii="Times New Roman" w:hAnsi="Times New Roman" w:cs="Times New Roman"/>
-                <w:sz w:val="20"/>
-                <w:szCs w:val="21"/>
-              </w:rPr>
-              <w:t xml:space="preserve"> &amp; the </w:t>
-            </w:r>
-            <w:proofErr w:type="spellStart"/>
-            <w:r>
-              <w:rPr>
-                <w:rFonts w:ascii="Times New Roman" w:hAnsi="Times New Roman" w:cs="Times New Roman"/>
-                <w:sz w:val="20"/>
-                <w:szCs w:val="21"/>
-              </w:rPr>
-              <w:t>OpenLayers</w:t>
-            </w:r>
-            <w:proofErr w:type="spellEnd"/>
-            <w:r>
-              <w:rPr>
-                <w:rFonts w:ascii="Times New Roman" w:hAnsi="Times New Roman" w:cs="Times New Roman"/>
-                <w:sz w:val="20"/>
-                <w:szCs w:val="21"/>
-              </w:rPr>
-              <w:t xml:space="preserve"> library.</w:t>
+              <w:t>Also</w:t>
+            </w:r>
+            <w:r>
+              <w:rPr>
+                <w:rFonts w:ascii="Times New Roman" w:hAnsi="Times New Roman" w:cs="Times New Roman"/>
+                <w:sz w:val="20"/>
+                <w:szCs w:val="21"/>
+              </w:rPr>
+              <w:t>,</w:t>
+            </w:r>
+            <w:r>
+              <w:rPr>
+                <w:rFonts w:ascii="Times New Roman" w:hAnsi="Times New Roman" w:cs="Times New Roman"/>
+                <w:sz w:val="20"/>
+                <w:szCs w:val="21"/>
+              </w:rPr>
+              <w:t xml:space="preserve"> developed </w:t>
+            </w:r>
+            <w:r>
+              <w:rPr>
+                <w:rFonts w:ascii="Times New Roman" w:hAnsi="Times New Roman" w:cs="Times New Roman"/>
+                <w:sz w:val="20"/>
+                <w:szCs w:val="21"/>
+              </w:rPr>
+              <w:t xml:space="preserve">the </w:t>
+            </w:r>
+            <w:r>
+              <w:rPr>
+                <w:rFonts w:ascii="Times New Roman" w:hAnsi="Times New Roman" w:cs="Times New Roman"/>
+                <w:sz w:val="20"/>
+                <w:szCs w:val="21"/>
+              </w:rPr>
+              <w:t xml:space="preserve">Customer Complaint Logging feature that can be used by customers to receive response </w:t>
+            </w:r>
+            <w:r>
+              <w:rPr>
+                <w:rFonts w:ascii="Times New Roman" w:hAnsi="Times New Roman" w:cs="Times New Roman"/>
+                <w:sz w:val="20"/>
+                <w:szCs w:val="21"/>
+              </w:rPr>
+              <w:t>from Optus Engineers.</w:t>
             </w:r>
           </w:p>
         </w:tc>
@@ -1924,7 +1995,25 @@
                 <w:sz w:val="20"/>
                 <w:szCs w:val="21"/>
               </w:rPr>
-              <w:t xml:space="preserve">Jan 2013 - </w:t>
+              <w:t xml:space="preserve">Jan 2013 </w:t>
+            </w:r>
+            <w:r>
+              <w:rPr>
+                <w:rFonts w:ascii="Times New Roman" w:hAnsi="Times New Roman" w:cs="Times New Roman"/>
+                <w:i/>
+                <w:sz w:val="20"/>
+                <w:szCs w:val="21"/>
+              </w:rPr>
+              <w:t>–</w:t>
+            </w:r>
+            <w:r>
+              <w:rPr>
+                <w:rFonts w:ascii="Times New Roman" w:hAnsi="Times New Roman" w:cs="Times New Roman"/>
+                <w:i/>
+                <w:sz w:val="20"/>
+                <w:szCs w:val="21"/>
+              </w:rPr>
+              <w:t xml:space="preserve"> </w:t>
             </w:r>
             <w:r>
               <w:rPr>
@@ -1997,7 +2086,7 @@
                 <w:ilvl w:val="0"/>
                 <w:numId w:val="3"/>
               </w:numPr>
-              <w:ind w:left="159" w:hanging="180"/>
+              <w:ind w:left="142" w:hanging="180"/>
               <w:jc w:val="both"/>
               <w:rPr>
                 <w:rFonts w:ascii="Times New Roman" w:hAnsi="Times New Roman" w:cs="Times New Roman"/>
@@ -2011,25 +2100,175 @@
                 <w:sz w:val="20"/>
                 <w:szCs w:val="21"/>
               </w:rPr>
-              <w:t xml:space="preserve">Responsive website development for online marketing of FLORET Media clients using HTML5, CSS3, </w:t>
-            </w:r>
-            <w:proofErr w:type="spellStart"/>
-            <w:r>
-              <w:rPr>
-                <w:rFonts w:ascii="Times New Roman" w:hAnsi="Times New Roman" w:cs="Times New Roman"/>
-                <w:sz w:val="20"/>
-                <w:szCs w:val="21"/>
-              </w:rPr>
-              <w:t>Javascript</w:t>
-            </w:r>
-            <w:proofErr w:type="spellEnd"/>
-            <w:r>
-              <w:rPr>
-                <w:rFonts w:ascii="Times New Roman" w:hAnsi="Times New Roman" w:cs="Times New Roman"/>
-                <w:sz w:val="20"/>
-                <w:szCs w:val="21"/>
-              </w:rPr>
-              <w:t>, jQuery &amp; AngularJS.</w:t>
+              <w:t>As one of 10</w:t>
+            </w:r>
+            <w:r>
+              <w:rPr>
+                <w:rFonts w:ascii="Times New Roman" w:hAnsi="Times New Roman" w:cs="Times New Roman"/>
+                <w:sz w:val="20"/>
+                <w:szCs w:val="21"/>
+              </w:rPr>
+              <w:t xml:space="preserve"> developers</w:t>
+            </w:r>
+            <w:r>
+              <w:rPr>
+                <w:rFonts w:ascii="Times New Roman" w:hAnsi="Times New Roman" w:cs="Times New Roman"/>
+                <w:sz w:val="20"/>
+                <w:szCs w:val="21"/>
+              </w:rPr>
+              <w:t xml:space="preserve"> at the startup firm, coordinated directly with several client organizations</w:t>
+            </w:r>
+            <w:r>
+              <w:rPr>
+                <w:rFonts w:ascii="Times New Roman" w:hAnsi="Times New Roman" w:cs="Times New Roman"/>
+                <w:sz w:val="20"/>
+                <w:szCs w:val="21"/>
+              </w:rPr>
+              <w:t xml:space="preserve"> to </w:t>
+            </w:r>
+            <w:r>
+              <w:rPr>
+                <w:rFonts w:ascii="Times New Roman" w:hAnsi="Times New Roman" w:cs="Times New Roman"/>
+                <w:sz w:val="20"/>
+                <w:szCs w:val="21"/>
+              </w:rPr>
+              <w:t>analyze</w:t>
+            </w:r>
+            <w:r>
+              <w:rPr>
+                <w:rFonts w:ascii="Times New Roman" w:hAnsi="Times New Roman" w:cs="Times New Roman"/>
+                <w:sz w:val="20"/>
+                <w:szCs w:val="21"/>
+              </w:rPr>
+              <w:t xml:space="preserve"> requirements</w:t>
+            </w:r>
+            <w:r>
+              <w:rPr>
+                <w:rFonts w:ascii="Times New Roman" w:hAnsi="Times New Roman" w:cs="Times New Roman"/>
+                <w:sz w:val="20"/>
+                <w:szCs w:val="21"/>
+              </w:rPr>
+              <w:t xml:space="preserve"> and d</w:t>
+            </w:r>
+            <w:r>
+              <w:rPr>
+                <w:rFonts w:ascii="Times New Roman" w:hAnsi="Times New Roman" w:cs="Times New Roman"/>
+                <w:sz w:val="20"/>
+                <w:szCs w:val="21"/>
+              </w:rPr>
+              <w:t>evelop</w:t>
+            </w:r>
+            <w:r>
+              <w:rPr>
+                <w:rFonts w:ascii="Times New Roman" w:hAnsi="Times New Roman" w:cs="Times New Roman"/>
+                <w:sz w:val="20"/>
+                <w:szCs w:val="21"/>
+              </w:rPr>
+              <w:t xml:space="preserve"> </w:t>
+            </w:r>
+            <w:r>
+              <w:rPr>
+                <w:rFonts w:ascii="Times New Roman" w:hAnsi="Times New Roman" w:cs="Times New Roman"/>
+                <w:sz w:val="20"/>
+                <w:szCs w:val="21"/>
+              </w:rPr>
+              <w:t>r</w:t>
+            </w:r>
+            <w:r>
+              <w:rPr>
+                <w:rFonts w:ascii="Times New Roman" w:hAnsi="Times New Roman" w:cs="Times New Roman"/>
+                <w:sz w:val="20"/>
+                <w:szCs w:val="21"/>
+              </w:rPr>
+              <w:t>esponsive website</w:t>
+            </w:r>
+            <w:r>
+              <w:rPr>
+                <w:rFonts w:ascii="Times New Roman" w:hAnsi="Times New Roman" w:cs="Times New Roman"/>
+                <w:sz w:val="20"/>
+                <w:szCs w:val="21"/>
+              </w:rPr>
+              <w:t xml:space="preserve">s to aid in </w:t>
+            </w:r>
+            <w:r>
+              <w:rPr>
+                <w:rFonts w:ascii="Times New Roman" w:hAnsi="Times New Roman" w:cs="Times New Roman"/>
+                <w:sz w:val="20"/>
+                <w:szCs w:val="21"/>
+              </w:rPr>
+              <w:t xml:space="preserve">their </w:t>
+            </w:r>
+            <w:r>
+              <w:rPr>
+                <w:rFonts w:ascii="Times New Roman" w:hAnsi="Times New Roman" w:cs="Times New Roman"/>
+                <w:sz w:val="20"/>
+                <w:szCs w:val="21"/>
+              </w:rPr>
+              <w:t>Digital</w:t>
+            </w:r>
+            <w:r>
+              <w:rPr>
+                <w:rFonts w:ascii="Times New Roman" w:hAnsi="Times New Roman" w:cs="Times New Roman"/>
+                <w:sz w:val="20"/>
+                <w:szCs w:val="21"/>
+              </w:rPr>
+              <w:t xml:space="preserve"> marketing.</w:t>
+            </w:r>
+          </w:p>
+          <w:p>
+            <w:pPr>
+              <w:pStyle w:val="ListParagraph"/>
+              <w:numPr>
+                <w:ilvl w:val="0"/>
+                <w:numId w:val="3"/>
+              </w:numPr>
+              <w:ind w:left="142" w:hanging="180"/>
+              <w:jc w:val="both"/>
+              <w:rPr>
+                <w:rFonts w:ascii="Times New Roman" w:hAnsi="Times New Roman" w:cs="Times New Roman"/>
+                <w:sz w:val="20"/>
+                <w:szCs w:val="21"/>
+              </w:rPr>
+            </w:pPr>
+            <w:r>
+              <w:rPr>
+                <w:rFonts w:ascii="Times New Roman" w:hAnsi="Times New Roman" w:cs="Times New Roman"/>
+                <w:sz w:val="20"/>
+                <w:szCs w:val="21"/>
+              </w:rPr>
+              <w:t>Ramped up quickly on various web development best practices &amp; technologies such as</w:t>
+            </w:r>
+            <w:r>
+              <w:rPr>
+                <w:rFonts w:ascii="Times New Roman" w:hAnsi="Times New Roman" w:cs="Times New Roman"/>
+                <w:sz w:val="20"/>
+                <w:szCs w:val="21"/>
+              </w:rPr>
+              <w:t xml:space="preserve"> HTML5, CSS3, </w:t>
+            </w:r>
+            <w:r>
+              <w:rPr>
+                <w:rFonts w:ascii="Times New Roman" w:hAnsi="Times New Roman" w:cs="Times New Roman"/>
+                <w:sz w:val="20"/>
+                <w:szCs w:val="21"/>
+              </w:rPr>
+              <w:t>JavaScript</w:t>
+            </w:r>
+            <w:r>
+              <w:rPr>
+                <w:rFonts w:ascii="Times New Roman" w:hAnsi="Times New Roman" w:cs="Times New Roman"/>
+                <w:sz w:val="20"/>
+                <w:szCs w:val="21"/>
+              </w:rPr>
+              <w:t>, jQuery &amp; AngularJS</w:t>
+            </w:r>
+            <w:r>
+              <w:rPr>
+                <w:rFonts w:ascii="Times New Roman" w:hAnsi="Times New Roman" w:cs="Times New Roman"/>
+                <w:sz w:val="20"/>
+                <w:szCs w:val="21"/>
+              </w:rPr>
+              <w:t>, to deliver personalized Digital Marketing success for clients.</w:t>
             </w:r>
           </w:p>
         </w:tc>
@@ -2048,8 +2287,7 @@
     <w:tbl>
       <w:tblPr>
         <w:tblStyle w:val="TableGrid"/>
-        <w:tblW w:w="4999" w:type="pct"/>
-        <w:tblInd w:w="1" w:type="dxa"/>
+        <w:tblW w:w="5000" w:type="pct"/>
         <w:tblBorders>
           <w:top w:val="none" w:sz="0" w:space="0" w:color="auto"/>
           <w:left w:val="none" w:sz="0" w:space="0" w:color="auto"/>
@@ -2061,7 +2299,7 @@
         <w:tblLook w:val="0600" w:firstRow="0" w:lastRow="0" w:firstColumn="0" w:lastColumn="0" w:noHBand="1" w:noVBand="1"/>
       </w:tblPr>
       <w:tblGrid>
-        <w:gridCol w:w="11040"/>
+        <w:gridCol w:w="11042"/>
       </w:tblGrid>
       <w:tr>
         <w:trPr>
@@ -2096,23 +2334,341 @@
                 <w:smallCaps/>
                 <w:szCs w:val="28"/>
               </w:rPr>
-              <w:t>Certifications</w:t>
-            </w:r>
-            <w:r>
-              <w:rPr>
-                <w:rFonts w:ascii="Times New Roman" w:hAnsi="Times New Roman" w:cs="Times New Roman"/>
-                <w:b/>
-                <w:smallCaps/>
-                <w:szCs w:val="28"/>
-              </w:rPr>
-              <w:t xml:space="preserve"> &amp; Achievements</w:t>
+              <w:t>Technical Skills</w:t>
             </w:r>
           </w:p>
         </w:tc>
       </w:tr>
       <w:tr>
         <w:trPr>
+          <w:trHeight w:val="441"/>
+        </w:trPr>
+        <w:tc>
+          <w:tcPr>
+            <w:tcW w:w="5000" w:type="pct"/>
+            <w:tcBorders>
+              <w:top w:val="double" w:sz="6" w:space="0" w:color="E7E6E6" w:themeColor="background2"/>
+            </w:tcBorders>
+          </w:tcPr>
+          <w:p>
+            <w:pPr>
+              <w:jc w:val="both"/>
+              <w:rPr>
+                <w:rFonts w:ascii="Times New Roman" w:hAnsi="Times New Roman" w:cs="Times New Roman"/>
+                <w:sz w:val="20"/>
+                <w:szCs w:val="21"/>
+              </w:rPr>
+            </w:pPr>
+            <w:r>
+              <w:rPr>
+                <w:rFonts w:ascii="Times New Roman" w:hAnsi="Times New Roman" w:cs="Times New Roman"/>
+                <w:b/>
+                <w:sz w:val="20"/>
+                <w:szCs w:val="21"/>
+              </w:rPr>
+              <w:t>Programming</w:t>
+            </w:r>
+            <w:r>
+              <w:rPr>
+                <w:rFonts w:ascii="Times New Roman" w:hAnsi="Times New Roman" w:cs="Times New Roman"/>
+                <w:b/>
+                <w:sz w:val="20"/>
+                <w:szCs w:val="21"/>
+              </w:rPr>
+              <w:t>:</w:t>
+            </w:r>
+            <w:r>
+              <w:rPr>
+                <w:rFonts w:ascii="Times New Roman" w:hAnsi="Times New Roman" w:cs="Times New Roman"/>
+                <w:sz w:val="20"/>
+                <w:szCs w:val="21"/>
+              </w:rPr>
+              <w:t xml:space="preserve"> </w:t>
+            </w:r>
+            <w:r>
+              <w:rPr>
+                <w:rFonts w:ascii="Times New Roman" w:hAnsi="Times New Roman" w:cs="Times New Roman"/>
+                <w:sz w:val="20"/>
+                <w:szCs w:val="21"/>
+              </w:rPr>
+              <w:t>JavaS</w:t>
+            </w:r>
+            <w:r>
+              <w:rPr>
+                <w:rFonts w:ascii="Times New Roman" w:hAnsi="Times New Roman" w:cs="Times New Roman"/>
+                <w:sz w:val="20"/>
+                <w:szCs w:val="21"/>
+              </w:rPr>
+              <w:t>cript,</w:t>
+            </w:r>
+            <w:r>
+              <w:rPr>
+                <w:rFonts w:ascii="Times New Roman" w:hAnsi="Times New Roman" w:cs="Times New Roman"/>
+                <w:sz w:val="20"/>
+                <w:szCs w:val="21"/>
+              </w:rPr>
+              <w:t xml:space="preserve"> jQuery, </w:t>
+            </w:r>
+            <w:r>
+              <w:rPr>
+                <w:rFonts w:ascii="Times New Roman" w:hAnsi="Times New Roman" w:cs="Times New Roman"/>
+                <w:sz w:val="20"/>
+                <w:szCs w:val="21"/>
+              </w:rPr>
+              <w:t xml:space="preserve">Bootstrap, </w:t>
+            </w:r>
+            <w:r>
+              <w:rPr>
+                <w:rFonts w:ascii="Times New Roman" w:hAnsi="Times New Roman" w:cs="Times New Roman"/>
+                <w:sz w:val="20"/>
+                <w:szCs w:val="21"/>
+              </w:rPr>
+              <w:t>AngularJS, React.js</w:t>
+            </w:r>
+            <w:r>
+              <w:rPr>
+                <w:rFonts w:ascii="Times New Roman" w:hAnsi="Times New Roman" w:cs="Times New Roman"/>
+                <w:sz w:val="20"/>
+                <w:szCs w:val="21"/>
+              </w:rPr>
+              <w:t>,</w:t>
+            </w:r>
+            <w:r>
+              <w:rPr>
+                <w:rFonts w:ascii="Times New Roman" w:hAnsi="Times New Roman" w:cs="Times New Roman"/>
+                <w:sz w:val="20"/>
+                <w:szCs w:val="21"/>
+              </w:rPr>
+              <w:t xml:space="preserve"> HTML, CSS</w:t>
+            </w:r>
+            <w:r>
+              <w:rPr>
+                <w:rFonts w:ascii="Times New Roman" w:hAnsi="Times New Roman" w:cs="Times New Roman"/>
+                <w:sz w:val="20"/>
+                <w:szCs w:val="21"/>
+              </w:rPr>
+              <w:t>, SASS, SCSS, Ruby, Ruby on Rails, PostgreSQL</w:t>
+            </w:r>
+          </w:p>
+          <w:p>
+            <w:pPr>
+              <w:jc w:val="both"/>
+              <w:rPr>
+                <w:rFonts w:ascii="Times New Roman" w:hAnsi="Times New Roman" w:cs="Times New Roman"/>
+                <w:sz w:val="20"/>
+                <w:szCs w:val="21"/>
+              </w:rPr>
+            </w:pPr>
+            <w:r>
+              <w:rPr>
+                <w:rFonts w:ascii="Times New Roman" w:hAnsi="Times New Roman" w:cs="Times New Roman"/>
+                <w:b/>
+                <w:sz w:val="20"/>
+                <w:szCs w:val="21"/>
+              </w:rPr>
+              <w:t>Testing Frameworks:</w:t>
+            </w:r>
+            <w:r>
+              <w:rPr>
+                <w:rFonts w:ascii="Times New Roman" w:hAnsi="Times New Roman" w:cs="Times New Roman"/>
+                <w:sz w:val="20"/>
+                <w:szCs w:val="21"/>
+              </w:rPr>
+              <w:t xml:space="preserve"> Jasmine, Karma           </w:t>
+            </w:r>
+            <w:r>
+              <w:rPr>
+                <w:rFonts w:ascii="Times New Roman" w:hAnsi="Times New Roman" w:cs="Times New Roman"/>
+                <w:sz w:val="20"/>
+                <w:szCs w:val="21"/>
+              </w:rPr>
+              <w:t xml:space="preserve">  </w:t>
+            </w:r>
+            <w:r>
+              <w:rPr>
+                <w:rFonts w:ascii="Times New Roman" w:hAnsi="Times New Roman" w:cs="Times New Roman"/>
+                <w:b/>
+                <w:sz w:val="20"/>
+                <w:szCs w:val="21"/>
+              </w:rPr>
+              <w:t>Tools:</w:t>
+            </w:r>
+            <w:r>
+              <w:rPr>
+                <w:rFonts w:ascii="Times New Roman" w:hAnsi="Times New Roman" w:cs="Times New Roman"/>
+                <w:sz w:val="20"/>
+                <w:szCs w:val="21"/>
+              </w:rPr>
+              <w:t xml:space="preserve"> </w:t>
+            </w:r>
+            <w:proofErr w:type="spellStart"/>
+            <w:r>
+              <w:rPr>
+                <w:rFonts w:ascii="Times New Roman" w:hAnsi="Times New Roman" w:cs="Times New Roman"/>
+                <w:sz w:val="20"/>
+                <w:szCs w:val="21"/>
+              </w:rPr>
+              <w:t>Git</w:t>
+            </w:r>
+            <w:proofErr w:type="spellEnd"/>
+            <w:r>
+              <w:rPr>
+                <w:rFonts w:ascii="Times New Roman" w:hAnsi="Times New Roman" w:cs="Times New Roman"/>
+                <w:sz w:val="20"/>
+                <w:szCs w:val="21"/>
+              </w:rPr>
+              <w:t xml:space="preserve">, </w:t>
+            </w:r>
+            <w:proofErr w:type="spellStart"/>
+            <w:r>
+              <w:rPr>
+                <w:rFonts w:ascii="Times New Roman" w:hAnsi="Times New Roman" w:cs="Times New Roman"/>
+                <w:sz w:val="20"/>
+                <w:szCs w:val="21"/>
+              </w:rPr>
+              <w:t>npm</w:t>
+            </w:r>
+            <w:proofErr w:type="spellEnd"/>
+            <w:r>
+              <w:rPr>
+                <w:rFonts w:ascii="Times New Roman" w:hAnsi="Times New Roman" w:cs="Times New Roman"/>
+                <w:sz w:val="20"/>
+                <w:szCs w:val="21"/>
+              </w:rPr>
+              <w:t>, Sublime Text</w:t>
+            </w:r>
+            <w:r>
+              <w:rPr>
+                <w:rFonts w:ascii="Times New Roman" w:hAnsi="Times New Roman" w:cs="Times New Roman"/>
+                <w:sz w:val="20"/>
+                <w:szCs w:val="21"/>
+              </w:rPr>
+              <w:t xml:space="preserve">, Firebase             </w:t>
+            </w:r>
+            <w:r>
+              <w:rPr>
+                <w:rFonts w:ascii="Times New Roman" w:hAnsi="Times New Roman" w:cs="Times New Roman"/>
+                <w:sz w:val="20"/>
+                <w:szCs w:val="21"/>
+              </w:rPr>
+              <w:t xml:space="preserve">   </w:t>
+            </w:r>
+            <w:r>
+              <w:rPr>
+                <w:rFonts w:ascii="Times New Roman" w:hAnsi="Times New Roman" w:cs="Times New Roman"/>
+                <w:b/>
+                <w:sz w:val="20"/>
+                <w:szCs w:val="21"/>
+              </w:rPr>
+              <w:t>OS</w:t>
+            </w:r>
+            <w:r>
+              <w:rPr>
+                <w:rFonts w:ascii="Times New Roman" w:hAnsi="Times New Roman" w:cs="Times New Roman"/>
+                <w:b/>
+                <w:sz w:val="20"/>
+                <w:szCs w:val="21"/>
+              </w:rPr>
+              <w:t xml:space="preserve"> Experience:</w:t>
+            </w:r>
+            <w:r>
+              <w:rPr>
+                <w:rFonts w:ascii="Times New Roman" w:hAnsi="Times New Roman" w:cs="Times New Roman"/>
+                <w:sz w:val="20"/>
+                <w:szCs w:val="21"/>
+              </w:rPr>
+              <w:t xml:space="preserve"> </w:t>
+            </w:r>
+            <w:proofErr w:type="spellStart"/>
+            <w:r>
+              <w:rPr>
+                <w:rFonts w:ascii="Times New Roman" w:hAnsi="Times New Roman" w:cs="Times New Roman"/>
+                <w:sz w:val="20"/>
+                <w:szCs w:val="21"/>
+              </w:rPr>
+              <w:t>MacOS</w:t>
+            </w:r>
+            <w:proofErr w:type="spellEnd"/>
+            <w:r>
+              <w:rPr>
+                <w:rFonts w:ascii="Times New Roman" w:hAnsi="Times New Roman" w:cs="Times New Roman"/>
+                <w:sz w:val="20"/>
+                <w:szCs w:val="21"/>
+              </w:rPr>
+              <w:t>, Windows</w:t>
+            </w:r>
+          </w:p>
+        </w:tc>
+      </w:tr>
+    </w:tbl>
+    <w:p>
+      <w:pPr>
+        <w:jc w:val="both"/>
+        <w:rPr>
+          <w:rFonts w:ascii="Times New Roman" w:hAnsi="Times New Roman" w:cs="Times New Roman"/>
+          <w:sz w:val="20"/>
+          <w:szCs w:val="21"/>
+        </w:rPr>
+      </w:pPr>
+    </w:p>
+    <w:tbl>
+      <w:tblPr>
+        <w:tblStyle w:val="TableGrid"/>
+        <w:tblW w:w="5000" w:type="pct"/>
+        <w:tblBorders>
+          <w:top w:val="none" w:sz="0" w:space="0" w:color="auto"/>
+          <w:left w:val="none" w:sz="0" w:space="0" w:color="auto"/>
+          <w:bottom w:val="none" w:sz="0" w:space="0" w:color="auto"/>
+          <w:right w:val="none" w:sz="0" w:space="0" w:color="auto"/>
+          <w:insideH w:val="none" w:sz="0" w:space="0" w:color="auto"/>
+          <w:insideV w:val="none" w:sz="0" w:space="0" w:color="auto"/>
+        </w:tblBorders>
+        <w:tblLook w:val="0600" w:firstRow="0" w:lastRow="0" w:firstColumn="0" w:lastColumn="0" w:noHBand="1" w:noVBand="1"/>
+      </w:tblPr>
+      <w:tblGrid>
+        <w:gridCol w:w="11042"/>
+      </w:tblGrid>
+      <w:tr>
+        <w:trPr>
           <w:trHeight w:val="20"/>
+        </w:trPr>
+        <w:tc>
+          <w:tcPr>
+            <w:tcW w:w="5000" w:type="pct"/>
+            <w:tcBorders>
+              <w:top w:val="double" w:sz="6" w:space="0" w:color="E7E6E6" w:themeColor="background2"/>
+              <w:left w:val="double" w:sz="6" w:space="0" w:color="E7E6E6" w:themeColor="background2"/>
+              <w:bottom w:val="double" w:sz="6" w:space="0" w:color="E7E6E6" w:themeColor="background2"/>
+              <w:right w:val="double" w:sz="6" w:space="0" w:color="E7E6E6" w:themeColor="background2"/>
+            </w:tcBorders>
+            <w:shd w:val="clear" w:color="auto" w:fill="E7E6E6" w:themeFill="background2"/>
+          </w:tcPr>
+          <w:p>
+            <w:pPr>
+              <w:jc w:val="center"/>
+              <w:rPr>
+                <w:rFonts w:ascii="Times New Roman" w:hAnsi="Times New Roman" w:cs="Times New Roman"/>
+                <w:b/>
+                <w:smallCaps/>
+                <w:sz w:val="28"/>
+                <w:szCs w:val="28"/>
+              </w:rPr>
+            </w:pPr>
+            <w:r>
+              <w:rPr>
+                <w:rFonts w:ascii="Times New Roman" w:hAnsi="Times New Roman" w:cs="Times New Roman"/>
+                <w:b/>
+                <w:smallCaps/>
+                <w:szCs w:val="28"/>
+              </w:rPr>
+              <w:t>Academic Projects</w:t>
+            </w:r>
+          </w:p>
+        </w:tc>
+      </w:tr>
+      <w:tr>
+        <w:trPr>
+          <w:trHeight w:val="414"/>
         </w:trPr>
         <w:tc>
           <w:tcPr>
@@ -2124,7 +2680,11 @@
           <w:p>
             <w:pPr>
               <w:pStyle w:val="ListParagraph"/>
-              <w:ind w:left="152"/>
+              <w:numPr>
+                <w:ilvl w:val="0"/>
+                <w:numId w:val="15"/>
+              </w:numPr>
+              <w:ind w:left="152" w:hanging="180"/>
               <w:jc w:val="both"/>
               <w:rPr>
                 <w:rFonts w:ascii="Times New Roman" w:hAnsi="Times New Roman" w:cs="Times New Roman"/>
@@ -2132,6 +2692,35 @@
                 <w:szCs w:val="21"/>
               </w:rPr>
             </w:pPr>
+            <w:proofErr w:type="spellStart"/>
+            <w:r>
+              <w:rPr>
+                <w:rFonts w:ascii="Times New Roman" w:hAnsi="Times New Roman" w:cs="Times New Roman"/>
+                <w:b/>
+                <w:sz w:val="20"/>
+                <w:szCs w:val="21"/>
+              </w:rPr>
+              <w:t>UberLibs</w:t>
+            </w:r>
+            <w:proofErr w:type="spellEnd"/>
+            <w:r>
+              <w:rPr>
+                <w:rFonts w:ascii="Times New Roman" w:hAnsi="Times New Roman" w:cs="Times New Roman"/>
+                <w:sz w:val="20"/>
+                <w:szCs w:val="21"/>
+              </w:rPr>
+              <w:t xml:space="preserve"> – An online Library and book borrowing system to help any brick &amp; mortar library launch its services online. Developed using JavaScript, HTML, CSS, Ruby on Rails and PostgreSQL, the system displays a beautiful web frontend that lists books by category, shows book covers &amp; descriptions. Registered Library members can create wishlists</w:t>
+            </w:r>
+            <w:bookmarkStart w:id="0" w:name="_GoBack"/>
+            <w:bookmarkEnd w:id="0"/>
+            <w:r>
+              <w:rPr>
+                <w:rFonts w:ascii="Times New Roman" w:hAnsi="Times New Roman" w:cs="Times New Roman"/>
+                <w:sz w:val="20"/>
+                <w:szCs w:val="21"/>
+              </w:rPr>
+              <w:t>, borrow books and order book delivery/returns to/from their doorstep.</w:t>
+            </w:r>
           </w:p>
           <w:p>
             <w:pPr>
@@ -2148,170 +2737,22 @@
                 <w:szCs w:val="21"/>
               </w:rPr>
             </w:pPr>
-            <w:proofErr w:type="spellStart"/>
-            <w:r>
-              <w:rPr>
-                <w:rFonts w:ascii="Times New Roman" w:hAnsi="Times New Roman" w:cs="Times New Roman"/>
-                <w:sz w:val="20"/>
-                <w:szCs w:val="21"/>
-              </w:rPr>
-              <w:t>Epicodus</w:t>
-            </w:r>
-            <w:proofErr w:type="spellEnd"/>
-            <w:r>
-              <w:rPr>
-                <w:rFonts w:ascii="Times New Roman" w:hAnsi="Times New Roman" w:cs="Times New Roman"/>
-                <w:sz w:val="20"/>
-                <w:szCs w:val="21"/>
-              </w:rPr>
-              <w:t xml:space="preserve"> </w:t>
-            </w:r>
-            <w:r>
-              <w:rPr>
-                <w:rFonts w:ascii="Times New Roman" w:hAnsi="Times New Roman" w:cs="Times New Roman"/>
-                <w:sz w:val="20"/>
-                <w:szCs w:val="21"/>
-              </w:rPr>
-              <w:t>Certified “</w:t>
-            </w:r>
-            <w:r>
-              <w:rPr>
-                <w:rFonts w:ascii="Times New Roman" w:hAnsi="Times New Roman" w:cs="Times New Roman"/>
-                <w:sz w:val="20"/>
-                <w:szCs w:val="21"/>
-              </w:rPr>
-              <w:t>Web and Mobile Development</w:t>
-            </w:r>
-            <w:r>
-              <w:rPr>
-                <w:rFonts w:ascii="Times New Roman" w:hAnsi="Times New Roman" w:cs="Times New Roman"/>
-                <w:sz w:val="20"/>
-                <w:szCs w:val="21"/>
-              </w:rPr>
-              <w:t>” engineer</w:t>
-            </w:r>
-            <w:r>
-              <w:rPr>
-                <w:rFonts w:ascii="Times New Roman" w:hAnsi="Times New Roman" w:cs="Times New Roman"/>
-                <w:sz w:val="20"/>
-                <w:szCs w:val="21"/>
-              </w:rPr>
-              <w:t xml:space="preserve"> </w:t>
-            </w:r>
-            <w:r>
-              <w:rPr>
-                <w:rFonts w:ascii="Times New Roman" w:hAnsi="Times New Roman" w:cs="Times New Roman"/>
-                <w:sz w:val="20"/>
-                <w:szCs w:val="21"/>
-              </w:rPr>
-              <w:t>– Met all the certification</w:t>
-            </w:r>
-            <w:r>
-              <w:rPr>
-                <w:rFonts w:ascii="Times New Roman" w:hAnsi="Times New Roman" w:cs="Times New Roman"/>
-                <w:sz w:val="20"/>
-                <w:szCs w:val="21"/>
-              </w:rPr>
-              <w:t xml:space="preserve"> requirements</w:t>
-            </w:r>
-            <w:r>
-              <w:rPr>
-                <w:rFonts w:ascii="Times New Roman" w:hAnsi="Times New Roman" w:cs="Times New Roman"/>
-                <w:sz w:val="20"/>
-                <w:szCs w:val="21"/>
-              </w:rPr>
-              <w:t>:</w:t>
-            </w:r>
-            <w:r>
-              <w:rPr>
-                <w:rFonts w:ascii="Times New Roman" w:hAnsi="Times New Roman" w:cs="Times New Roman"/>
-                <w:sz w:val="20"/>
-                <w:szCs w:val="21"/>
-              </w:rPr>
-              <w:t xml:space="preserve"> </w:t>
-            </w:r>
-            <w:proofErr w:type="spellStart"/>
-            <w:r>
-              <w:rPr>
-                <w:rFonts w:ascii="Times New Roman" w:hAnsi="Times New Roman" w:cs="Times New Roman"/>
-                <w:sz w:val="20"/>
-                <w:szCs w:val="21"/>
-              </w:rPr>
-              <w:t>Javascript</w:t>
-            </w:r>
-            <w:proofErr w:type="spellEnd"/>
-            <w:r>
-              <w:rPr>
-                <w:rFonts w:ascii="Times New Roman" w:hAnsi="Times New Roman" w:cs="Times New Roman"/>
-                <w:sz w:val="20"/>
-                <w:szCs w:val="21"/>
-              </w:rPr>
-              <w:t xml:space="preserve">, </w:t>
-            </w:r>
-            <w:r>
-              <w:rPr>
-                <w:rFonts w:ascii="Times New Roman" w:hAnsi="Times New Roman" w:cs="Times New Roman"/>
-                <w:sz w:val="20"/>
-                <w:szCs w:val="21"/>
-              </w:rPr>
-              <w:t>AngularJS</w:t>
-            </w:r>
-            <w:r>
-              <w:rPr>
-                <w:rFonts w:ascii="Times New Roman" w:hAnsi="Times New Roman" w:cs="Times New Roman"/>
-                <w:sz w:val="20"/>
-                <w:szCs w:val="21"/>
-              </w:rPr>
-              <w:t>, jQuery</w:t>
-            </w:r>
-            <w:r>
-              <w:rPr>
-                <w:rFonts w:ascii="Times New Roman" w:hAnsi="Times New Roman" w:cs="Times New Roman"/>
-                <w:sz w:val="20"/>
-                <w:szCs w:val="21"/>
-              </w:rPr>
-              <w:t xml:space="preserve">, </w:t>
-            </w:r>
-            <w:r>
-              <w:rPr>
-                <w:rFonts w:ascii="Times New Roman" w:hAnsi="Times New Roman" w:cs="Times New Roman"/>
-                <w:sz w:val="20"/>
-                <w:szCs w:val="21"/>
-              </w:rPr>
-              <w:t>HTML, CSS, Ruby and Postgre</w:t>
-            </w:r>
-            <w:r>
-              <w:rPr>
-                <w:rFonts w:ascii="Times New Roman" w:hAnsi="Times New Roman" w:cs="Times New Roman"/>
-                <w:sz w:val="20"/>
-                <w:szCs w:val="21"/>
-              </w:rPr>
-              <w:t>SQL.</w:t>
-            </w:r>
-            <w:r>
-              <w:rPr>
-                <w:rFonts w:ascii="Times New Roman" w:hAnsi="Times New Roman" w:cs="Times New Roman"/>
-                <w:sz w:val="20"/>
-                <w:szCs w:val="21"/>
-              </w:rPr>
-              <w:t xml:space="preserve"> </w:t>
-            </w:r>
-            <w:r>
-              <w:rPr>
-                <w:rFonts w:ascii="Times New Roman" w:hAnsi="Times New Roman" w:cs="Times New Roman"/>
-                <w:sz w:val="20"/>
-                <w:szCs w:val="21"/>
-              </w:rPr>
-              <w:t xml:space="preserve">                                                                                                                                                         </w:t>
-            </w:r>
-            <w:r>
-              <w:rPr>
-                <w:rFonts w:ascii="Times New Roman" w:hAnsi="Times New Roman" w:cs="Times New Roman"/>
-                <w:i/>
-                <w:sz w:val="20"/>
-                <w:szCs w:val="21"/>
-              </w:rPr>
-              <w:t>2017</w:t>
+            <w:r>
+              <w:rPr>
+                <w:rFonts w:ascii="Times New Roman" w:hAnsi="Times New Roman" w:cs="Times New Roman"/>
+                <w:b/>
+                <w:sz w:val="20"/>
+                <w:szCs w:val="21"/>
+              </w:rPr>
+              <w:t>Trail finder</w:t>
+            </w:r>
+            <w:r>
+              <w:rPr>
+                <w:rFonts w:ascii="Times New Roman" w:hAnsi="Times New Roman" w:cs="Times New Roman"/>
+                <w:sz w:val="20"/>
+                <w:szCs w:val="21"/>
+              </w:rPr>
+              <w:t xml:space="preserve"> – An easy-to-use website, developed using AngularJS, Bootstrap, CSS, HTML, Google Maps &amp; Trail API, that helps customers search for fun trails in any area by location</w:t>
             </w:r>
           </w:p>
           <w:p>
@@ -2332,10 +2773,35 @@
             <w:r>
               <w:rPr>
                 <w:rFonts w:ascii="Times New Roman" w:hAnsi="Times New Roman" w:cs="Times New Roman"/>
-                <w:sz w:val="20"/>
-                <w:szCs w:val="21"/>
-              </w:rPr>
-              <w:t xml:space="preserve">Sports - Awarded by the State government for winning in the </w:t>
+                <w:b/>
+                <w:sz w:val="20"/>
+                <w:szCs w:val="21"/>
+              </w:rPr>
+              <w:t>Doctors Search</w:t>
+            </w:r>
+            <w:r>
+              <w:rPr>
+                <w:rFonts w:ascii="Times New Roman" w:hAnsi="Times New Roman" w:cs="Times New Roman"/>
+                <w:sz w:val="20"/>
+                <w:szCs w:val="21"/>
+              </w:rPr>
+              <w:t xml:space="preserve"> – </w:t>
+            </w:r>
+            <w:r>
+              <w:rPr>
+                <w:rFonts w:ascii="Times New Roman" w:hAnsi="Times New Roman" w:cs="Times New Roman"/>
+                <w:sz w:val="20"/>
+                <w:szCs w:val="21"/>
+              </w:rPr>
+              <w:t>A user-</w:t>
+            </w:r>
+            <w:r>
+              <w:rPr>
+                <w:rFonts w:ascii="Times New Roman" w:hAnsi="Times New Roman" w:cs="Times New Roman"/>
+                <w:sz w:val="20"/>
+                <w:szCs w:val="21"/>
+              </w:rPr>
+              <w:t xml:space="preserve">friendly web application that allows users to search for Doctors in a certain area based on a medical condition, doctor’s name and other similar search criteria using JavaScript and the </w:t>
             </w:r>
             <w:proofErr w:type="spellStart"/>
             <w:r>
@@ -2344,7 +2810,7 @@
                 <w:sz w:val="20"/>
                 <w:szCs w:val="21"/>
               </w:rPr>
-              <w:t>Throwball</w:t>
+              <w:t>BetterDoctor</w:t>
             </w:r>
             <w:proofErr w:type="spellEnd"/>
             <w:r>
@@ -2353,85 +2819,8 @@
                 <w:sz w:val="20"/>
                 <w:szCs w:val="21"/>
               </w:rPr>
-              <w:t xml:space="preserve"> league for the state of Bihar, India</w:t>
-            </w:r>
-          </w:p>
-          <w:p>
-            <w:pPr>
-              <w:jc w:val="both"/>
-              <w:rPr>
-                <w:rFonts w:ascii="Times New Roman" w:hAnsi="Times New Roman" w:cs="Times New Roman"/>
-                <w:sz w:val="20"/>
-                <w:szCs w:val="21"/>
-              </w:rPr>
-            </w:pPr>
-          </w:p>
-          <w:tbl>
-            <w:tblPr>
-              <w:tblStyle w:val="TableGrid"/>
-              <w:tblW w:w="5059" w:type="pct"/>
-              <w:tblBorders>
-                <w:top w:val="none" w:sz="0" w:space="0" w:color="auto"/>
-                <w:left w:val="none" w:sz="0" w:space="0" w:color="auto"/>
-                <w:bottom w:val="none" w:sz="0" w:space="0" w:color="auto"/>
-                <w:right w:val="none" w:sz="0" w:space="0" w:color="auto"/>
-                <w:insideH w:val="none" w:sz="0" w:space="0" w:color="auto"/>
-                <w:insideV w:val="none" w:sz="0" w:space="0" w:color="auto"/>
-              </w:tblBorders>
-              <w:tblLook w:val="0600" w:firstRow="0" w:lastRow="0" w:firstColumn="0" w:lastColumn="0" w:noHBand="1" w:noVBand="1"/>
-            </w:tblPr>
-            <w:tblGrid>
-              <w:gridCol w:w="10905"/>
-            </w:tblGrid>
-            <w:tr>
-              <w:trPr>
-                <w:trHeight w:val="20"/>
-              </w:trPr>
-              <w:tc>
-                <w:tcPr>
-                  <w:tcW w:w="4941" w:type="pct"/>
-                  <w:tcBorders>
-                    <w:top w:val="double" w:sz="6" w:space="0" w:color="E7E6E6" w:themeColor="background2"/>
-                    <w:left w:val="double" w:sz="6" w:space="0" w:color="E7E6E6" w:themeColor="background2"/>
-                    <w:bottom w:val="double" w:sz="6" w:space="0" w:color="E7E6E6" w:themeColor="background2"/>
-                    <w:right w:val="double" w:sz="6" w:space="0" w:color="E7E6E6" w:themeColor="background2"/>
-                  </w:tcBorders>
-                  <w:shd w:val="clear" w:color="auto" w:fill="E7E6E6" w:themeFill="background2"/>
-                </w:tcPr>
-                <w:p>
-                  <w:pPr>
-                    <w:jc w:val="center"/>
-                    <w:rPr>
-                      <w:rFonts w:ascii="Times New Roman" w:hAnsi="Times New Roman" w:cs="Times New Roman"/>
-                      <w:b/>
-                      <w:smallCaps/>
-                      <w:sz w:val="28"/>
-                      <w:szCs w:val="28"/>
-                    </w:rPr>
-                  </w:pPr>
-                  <w:r>
-                    <w:rPr>
-                      <w:rFonts w:ascii="Times New Roman" w:hAnsi="Times New Roman" w:cs="Times New Roman"/>
-                      <w:b/>
-                      <w:smallCaps/>
-                      <w:szCs w:val="28"/>
-                    </w:rPr>
-                    <w:t>Academic Projects</w:t>
-                  </w:r>
-                </w:p>
-              </w:tc>
-            </w:tr>
-          </w:tbl>
-          <w:p>
-            <w:pPr>
-              <w:ind w:left="-28"/>
-              <w:jc w:val="both"/>
-              <w:rPr>
-                <w:rFonts w:ascii="Times New Roman" w:hAnsi="Times New Roman" w:cs="Times New Roman"/>
-                <w:sz w:val="20"/>
-                <w:szCs w:val="21"/>
-              </w:rPr>
-            </w:pPr>
+              <w:t xml:space="preserve"> API.</w:t>
+            </w:r>
           </w:p>
           <w:p>
             <w:pPr>
@@ -2448,22 +2837,15 @@
                 <w:szCs w:val="21"/>
               </w:rPr>
             </w:pPr>
-            <w:r>
-              <w:rPr>
-                <w:rFonts w:ascii="Times New Roman" w:hAnsi="Times New Roman" w:cs="Times New Roman"/>
-                <w:sz w:val="20"/>
-                <w:szCs w:val="21"/>
-              </w:rPr>
-              <w:t xml:space="preserve">Doctors Search – An interface that allows users to search for Doctors in a certain area based on a medical condition, doctor’s name and other similar search criteria using the </w:t>
-            </w:r>
             <w:proofErr w:type="spellStart"/>
             <w:r>
               <w:rPr>
                 <w:rFonts w:ascii="Times New Roman" w:hAnsi="Times New Roman" w:cs="Times New Roman"/>
-                <w:sz w:val="20"/>
-                <w:szCs w:val="21"/>
-              </w:rPr>
-              <w:t>BetterDoctor</w:t>
+                <w:b/>
+                <w:sz w:val="20"/>
+                <w:szCs w:val="21"/>
+              </w:rPr>
+              <w:t>Mykart</w:t>
             </w:r>
             <w:proofErr w:type="spellEnd"/>
             <w:r>
@@ -2472,15 +2854,184 @@
                 <w:sz w:val="20"/>
                 <w:szCs w:val="21"/>
               </w:rPr>
-              <w:t xml:space="preserve"> API.</w:t>
-            </w:r>
-            <w:r>
-              <w:rPr>
-                <w:rFonts w:ascii="Times New Roman" w:hAnsi="Times New Roman" w:cs="Times New Roman"/>
-                <w:sz w:val="20"/>
-                <w:szCs w:val="21"/>
-              </w:rPr>
-              <w:t xml:space="preserve">                                                                                                                </w:t>
+              <w:t xml:space="preserve"> – An </w:t>
+            </w:r>
+            <w:r>
+              <w:rPr>
+                <w:rFonts w:ascii="Times New Roman" w:hAnsi="Times New Roman" w:cs="Times New Roman"/>
+                <w:sz w:val="20"/>
+                <w:szCs w:val="21"/>
+              </w:rPr>
+              <w:t>E-Commerce</w:t>
+            </w:r>
+            <w:r>
+              <w:rPr>
+                <w:rFonts w:ascii="Times New Roman" w:hAnsi="Times New Roman" w:cs="Times New Roman"/>
+                <w:sz w:val="20"/>
+                <w:szCs w:val="21"/>
+              </w:rPr>
+              <w:t xml:space="preserve"> website with user interfaces to show product details, product listings and shopping carts.</w:t>
+            </w:r>
+          </w:p>
+        </w:tc>
+      </w:tr>
+    </w:tbl>
+    <w:p>
+      <w:pPr>
+        <w:jc w:val="both"/>
+        <w:rPr>
+          <w:rFonts w:ascii="Times New Roman" w:hAnsi="Times New Roman" w:cs="Times New Roman"/>
+          <w:sz w:val="20"/>
+          <w:szCs w:val="21"/>
+        </w:rPr>
+      </w:pPr>
+    </w:p>
+    <w:tbl>
+      <w:tblPr>
+        <w:tblStyle w:val="TableGrid"/>
+        <w:tblW w:w="5000" w:type="pct"/>
+        <w:tblBorders>
+          <w:top w:val="none" w:sz="0" w:space="0" w:color="auto"/>
+          <w:left w:val="none" w:sz="0" w:space="0" w:color="auto"/>
+          <w:bottom w:val="none" w:sz="0" w:space="0" w:color="auto"/>
+          <w:right w:val="none" w:sz="0" w:space="0" w:color="auto"/>
+          <w:insideH w:val="none" w:sz="0" w:space="0" w:color="auto"/>
+          <w:insideV w:val="none" w:sz="0" w:space="0" w:color="auto"/>
+        </w:tblBorders>
+        <w:tblLook w:val="0600" w:firstRow="0" w:lastRow="0" w:firstColumn="0" w:lastColumn="0" w:noHBand="1" w:noVBand="1"/>
+      </w:tblPr>
+      <w:tblGrid>
+        <w:gridCol w:w="11042"/>
+      </w:tblGrid>
+      <w:tr>
+        <w:trPr>
+          <w:trHeight w:val="20"/>
+        </w:trPr>
+        <w:tc>
+          <w:tcPr>
+            <w:tcW w:w="5000" w:type="pct"/>
+            <w:tcBorders>
+              <w:top w:val="double" w:sz="6" w:space="0" w:color="E7E6E6" w:themeColor="background2"/>
+              <w:left w:val="double" w:sz="6" w:space="0" w:color="E7E6E6" w:themeColor="background2"/>
+              <w:bottom w:val="double" w:sz="6" w:space="0" w:color="E7E6E6" w:themeColor="background2"/>
+              <w:right w:val="double" w:sz="6" w:space="0" w:color="E7E6E6" w:themeColor="background2"/>
+            </w:tcBorders>
+            <w:shd w:val="clear" w:color="auto" w:fill="E7E6E6" w:themeFill="background2"/>
+          </w:tcPr>
+          <w:p>
+            <w:pPr>
+              <w:jc w:val="center"/>
+              <w:rPr>
+                <w:rFonts w:ascii="Times New Roman" w:hAnsi="Times New Roman" w:cs="Times New Roman"/>
+                <w:b/>
+                <w:smallCaps/>
+                <w:sz w:val="28"/>
+                <w:szCs w:val="28"/>
+              </w:rPr>
+            </w:pPr>
+            <w:r>
+              <w:rPr>
+                <w:rFonts w:ascii="Times New Roman" w:hAnsi="Times New Roman" w:cs="Times New Roman"/>
+                <w:b/>
+                <w:smallCaps/>
+                <w:szCs w:val="28"/>
+              </w:rPr>
+              <w:t>Achievements</w:t>
+            </w:r>
+          </w:p>
+        </w:tc>
+      </w:tr>
+      <w:tr>
+        <w:trPr>
+          <w:trHeight w:val="693"/>
+        </w:trPr>
+        <w:tc>
+          <w:tcPr>
+            <w:tcW w:w="5000" w:type="pct"/>
+            <w:tcBorders>
+              <w:top w:val="double" w:sz="6" w:space="0" w:color="E7E6E6" w:themeColor="background2"/>
+            </w:tcBorders>
+          </w:tcPr>
+          <w:p>
+            <w:pPr>
+              <w:pStyle w:val="ListParagraph"/>
+              <w:numPr>
+                <w:ilvl w:val="0"/>
+                <w:numId w:val="15"/>
+              </w:numPr>
+              <w:ind w:left="152" w:hanging="180"/>
+              <w:jc w:val="both"/>
+              <w:rPr>
+                <w:rFonts w:ascii="Times New Roman" w:hAnsi="Times New Roman" w:cs="Times New Roman"/>
+                <w:sz w:val="20"/>
+                <w:szCs w:val="21"/>
+              </w:rPr>
+            </w:pPr>
+            <w:proofErr w:type="spellStart"/>
+            <w:r>
+              <w:rPr>
+                <w:rFonts w:ascii="Times New Roman" w:hAnsi="Times New Roman" w:cs="Times New Roman"/>
+                <w:sz w:val="20"/>
+                <w:szCs w:val="21"/>
+              </w:rPr>
+              <w:t>Epicodus</w:t>
+            </w:r>
+            <w:proofErr w:type="spellEnd"/>
+            <w:r>
+              <w:rPr>
+                <w:rFonts w:ascii="Times New Roman" w:hAnsi="Times New Roman" w:cs="Times New Roman"/>
+                <w:sz w:val="20"/>
+                <w:szCs w:val="21"/>
+              </w:rPr>
+              <w:t xml:space="preserve"> Certified “</w:t>
+            </w:r>
+            <w:r>
+              <w:rPr>
+                <w:rFonts w:ascii="Times New Roman" w:hAnsi="Times New Roman" w:cs="Times New Roman"/>
+                <w:sz w:val="20"/>
+                <w:szCs w:val="21"/>
+              </w:rPr>
+              <w:t xml:space="preserve">Web </w:t>
+            </w:r>
+            <w:r>
+              <w:rPr>
+                <w:rFonts w:ascii="Times New Roman" w:hAnsi="Times New Roman" w:cs="Times New Roman"/>
+                <w:sz w:val="20"/>
+                <w:szCs w:val="21"/>
+              </w:rPr>
+              <w:t>&amp;</w:t>
+            </w:r>
+            <w:r>
+              <w:rPr>
+                <w:rFonts w:ascii="Times New Roman" w:hAnsi="Times New Roman" w:cs="Times New Roman"/>
+                <w:sz w:val="20"/>
+                <w:szCs w:val="21"/>
+              </w:rPr>
+              <w:t xml:space="preserve"> Mobile Development</w:t>
+            </w:r>
+            <w:r>
+              <w:rPr>
+                <w:rFonts w:ascii="Times New Roman" w:hAnsi="Times New Roman" w:cs="Times New Roman"/>
+                <w:sz w:val="20"/>
+                <w:szCs w:val="21"/>
+              </w:rPr>
+              <w:t>” E</w:t>
+            </w:r>
+            <w:r>
+              <w:rPr>
+                <w:rFonts w:ascii="Times New Roman" w:hAnsi="Times New Roman" w:cs="Times New Roman"/>
+                <w:sz w:val="20"/>
+                <w:szCs w:val="21"/>
+              </w:rPr>
+              <w:t>ngineer</w:t>
+            </w:r>
+            <w:r>
+              <w:rPr>
+                <w:rFonts w:ascii="Times New Roman" w:hAnsi="Times New Roman" w:cs="Times New Roman"/>
+                <w:sz w:val="20"/>
+                <w:szCs w:val="21"/>
+              </w:rPr>
+              <w:t xml:space="preserve"> </w:t>
             </w:r>
             <w:r>
               <w:rPr>
@@ -2489,7 +3040,129 @@
                 <w:sz w:val="20"/>
                 <w:szCs w:val="21"/>
               </w:rPr>
+              <w:t>[</w:t>
+            </w:r>
+            <w:r>
+              <w:rPr>
+                <w:rFonts w:ascii="Times New Roman" w:hAnsi="Times New Roman" w:cs="Times New Roman"/>
+                <w:i/>
+                <w:sz w:val="20"/>
+                <w:szCs w:val="21"/>
+              </w:rPr>
               <w:t>2017</w:t>
+            </w:r>
+            <w:r>
+              <w:rPr>
+                <w:rFonts w:ascii="Times New Roman" w:hAnsi="Times New Roman" w:cs="Times New Roman"/>
+                <w:i/>
+                <w:sz w:val="20"/>
+                <w:szCs w:val="21"/>
+              </w:rPr>
+              <w:t>]</w:t>
+            </w:r>
+            <w:r>
+              <w:rPr>
+                <w:rFonts w:ascii="Times New Roman" w:hAnsi="Times New Roman" w:cs="Times New Roman"/>
+                <w:sz w:val="20"/>
+                <w:szCs w:val="21"/>
+              </w:rPr>
+              <w:t xml:space="preserve"> – Met all the certification</w:t>
+            </w:r>
+            <w:r>
+              <w:rPr>
+                <w:rFonts w:ascii="Times New Roman" w:hAnsi="Times New Roman" w:cs="Times New Roman"/>
+                <w:sz w:val="20"/>
+                <w:szCs w:val="21"/>
+              </w:rPr>
+              <w:t xml:space="preserve"> requirements</w:t>
+            </w:r>
+            <w:r>
+              <w:rPr>
+                <w:rFonts w:ascii="Times New Roman" w:hAnsi="Times New Roman" w:cs="Times New Roman"/>
+                <w:sz w:val="20"/>
+                <w:szCs w:val="21"/>
+              </w:rPr>
+              <w:t>:</w:t>
+            </w:r>
+            <w:r>
+              <w:rPr>
+                <w:rFonts w:ascii="Times New Roman" w:hAnsi="Times New Roman" w:cs="Times New Roman"/>
+                <w:sz w:val="20"/>
+                <w:szCs w:val="21"/>
+              </w:rPr>
+              <w:t xml:space="preserve"> JavaScript</w:t>
+            </w:r>
+            <w:r>
+              <w:rPr>
+                <w:rFonts w:ascii="Times New Roman" w:hAnsi="Times New Roman" w:cs="Times New Roman"/>
+                <w:sz w:val="20"/>
+                <w:szCs w:val="21"/>
+              </w:rPr>
+              <w:t xml:space="preserve">, </w:t>
+            </w:r>
+            <w:r>
+              <w:rPr>
+                <w:rFonts w:ascii="Times New Roman" w:hAnsi="Times New Roman" w:cs="Times New Roman"/>
+                <w:sz w:val="20"/>
+                <w:szCs w:val="21"/>
+              </w:rPr>
+              <w:t>AngularJS</w:t>
+            </w:r>
+            <w:r>
+              <w:rPr>
+                <w:rFonts w:ascii="Times New Roman" w:hAnsi="Times New Roman" w:cs="Times New Roman"/>
+                <w:sz w:val="20"/>
+                <w:szCs w:val="21"/>
+              </w:rPr>
+              <w:t>, jQuery</w:t>
+            </w:r>
+            <w:r>
+              <w:rPr>
+                <w:rFonts w:ascii="Times New Roman" w:hAnsi="Times New Roman" w:cs="Times New Roman"/>
+                <w:sz w:val="20"/>
+                <w:szCs w:val="21"/>
+              </w:rPr>
+              <w:t xml:space="preserve">, </w:t>
+            </w:r>
+            <w:r>
+              <w:rPr>
+                <w:rFonts w:ascii="Times New Roman" w:hAnsi="Times New Roman" w:cs="Times New Roman"/>
+                <w:sz w:val="20"/>
+                <w:szCs w:val="21"/>
+              </w:rPr>
+              <w:t>HTML, CSS, Ruby</w:t>
+            </w:r>
+            <w:r>
+              <w:rPr>
+                <w:rFonts w:ascii="Times New Roman" w:hAnsi="Times New Roman" w:cs="Times New Roman"/>
+                <w:sz w:val="20"/>
+                <w:szCs w:val="21"/>
+              </w:rPr>
+              <w:t>, Ruby on Rails</w:t>
+            </w:r>
+            <w:r>
+              <w:rPr>
+                <w:rFonts w:ascii="Times New Roman" w:hAnsi="Times New Roman" w:cs="Times New Roman"/>
+                <w:sz w:val="20"/>
+                <w:szCs w:val="21"/>
+              </w:rPr>
+              <w:t xml:space="preserve"> and Postgre</w:t>
+            </w:r>
+            <w:r>
+              <w:rPr>
+                <w:rFonts w:ascii="Times New Roman" w:hAnsi="Times New Roman" w:cs="Times New Roman"/>
+                <w:sz w:val="20"/>
+                <w:szCs w:val="21"/>
+              </w:rPr>
+              <w:t>SQL.</w:t>
+            </w:r>
+            <w:r>
+              <w:rPr>
+                <w:rFonts w:ascii="Times New Roman" w:hAnsi="Times New Roman" w:cs="Times New Roman"/>
+                <w:sz w:val="20"/>
+                <w:szCs w:val="21"/>
+              </w:rPr>
+              <w:t xml:space="preserve">                                                                                                                                                          </w:t>
             </w:r>
           </w:p>
           <w:p>
@@ -2507,6 +3180,14 @@
                 <w:szCs w:val="21"/>
               </w:rPr>
             </w:pPr>
+            <w:r>
+              <w:rPr>
+                <w:rFonts w:ascii="Times New Roman" w:hAnsi="Times New Roman" w:cs="Times New Roman"/>
+                <w:sz w:val="20"/>
+                <w:szCs w:val="21"/>
+              </w:rPr>
+              <w:t xml:space="preserve">Sports - Awarded by the State government for winning in the </w:t>
+            </w:r>
             <w:proofErr w:type="spellStart"/>
             <w:r>
               <w:rPr>
@@ -2514,7 +3195,7 @@
                 <w:sz w:val="20"/>
                 <w:szCs w:val="21"/>
               </w:rPr>
-              <w:t>Mykart</w:t>
+              <w:t>Throwball</w:t>
             </w:r>
             <w:proofErr w:type="spellEnd"/>
             <w:r>
@@ -2523,42 +3204,7 @@
                 <w:sz w:val="20"/>
                 <w:szCs w:val="21"/>
               </w:rPr>
-              <w:t xml:space="preserve"> – An </w:t>
-            </w:r>
-            <w:proofErr w:type="spellStart"/>
-            <w:r>
-              <w:rPr>
-                <w:rFonts w:ascii="Times New Roman" w:hAnsi="Times New Roman" w:cs="Times New Roman"/>
-                <w:sz w:val="20"/>
-                <w:szCs w:val="21"/>
-              </w:rPr>
-              <w:t>eCommerce</w:t>
-            </w:r>
-            <w:proofErr w:type="spellEnd"/>
-            <w:r>
-              <w:rPr>
-                <w:rFonts w:ascii="Times New Roman" w:hAnsi="Times New Roman" w:cs="Times New Roman"/>
-                <w:sz w:val="20"/>
-                <w:szCs w:val="21"/>
-              </w:rPr>
-              <w:t xml:space="preserve"> website with user interfaces to show product details, product listings and shopping carts.</w:t>
-            </w:r>
-            <w:r>
-              <w:rPr>
-                <w:rFonts w:ascii="Times New Roman" w:hAnsi="Times New Roman" w:cs="Times New Roman"/>
-                <w:sz w:val="20"/>
-                <w:szCs w:val="21"/>
-              </w:rPr>
-              <w:t xml:space="preserve">                          </w:t>
-            </w:r>
-            <w:r>
-              <w:rPr>
-                <w:rFonts w:ascii="Times New Roman" w:hAnsi="Times New Roman" w:cs="Times New Roman"/>
-                <w:i/>
-                <w:sz w:val="20"/>
-                <w:szCs w:val="21"/>
-              </w:rPr>
-              <w:t>2017</w:t>
+              <w:t xml:space="preserve"> league for the state of Bihar, India</w:t>
             </w:r>
           </w:p>
         </w:tc>
@@ -5315,7 +5961,7 @@
 </file>
 
 <file path=customXml/itemProps1.xml><?xml version="1.0" encoding="utf-8"?>
-<ds:datastoreItem xmlns:ds="http://schemas.openxmlformats.org/officeDocument/2006/customXml" ds:itemID="{B57E5959-3F6A-7D49-A9F2-C0DBF767B714}">
+<ds:datastoreItem xmlns:ds="http://schemas.openxmlformats.org/officeDocument/2006/customXml" ds:itemID="{A5588CFF-19A2-3F41-9733-762C9BBFE09D}">
   <ds:schemaRefs>
     <ds:schemaRef ds:uri="http://schemas.openxmlformats.org/officeDocument/2006/bibliography"/>
   </ds:schemaRefs>

</xml_diff>

<commit_message>
Update LGSoft work description
</commit_message>
<xml_diff>
--- a/Richa Shaurbh - Resume.docx
+++ b/Richa Shaurbh - Resume.docx
@@ -13,7 +13,6 @@
           <w:szCs w:val="36"/>
         </w:rPr>
       </w:pPr>
-      <w:proofErr w:type="spellStart"/>
       <w:r>
         <w:rPr>
           <w:rFonts w:ascii="Times New Roman" w:hAnsi="Times New Roman" w:cs="Times New Roman"/>
@@ -24,7 +23,6 @@
         </w:rPr>
         <w:t>Richa</w:t>
       </w:r>
-      <w:proofErr w:type="spellEnd"/>
       <w:r>
         <w:rPr>
           <w:rFonts w:ascii="Times New Roman" w:hAnsi="Times New Roman" w:cs="Times New Roman"/>
@@ -32,19 +30,8 @@
           <w:sz w:val="32"/>
           <w:szCs w:val="36"/>
         </w:rPr>
-        <w:t xml:space="preserve"> </w:t>
+        <w:t xml:space="preserve"> Shaurbh</w:t>
       </w:r>
-      <w:proofErr w:type="spellStart"/>
-      <w:r>
-        <w:rPr>
-          <w:rFonts w:ascii="Times New Roman" w:hAnsi="Times New Roman" w:cs="Times New Roman"/>
-          <w:smallCaps/>
-          <w:sz w:val="32"/>
-          <w:szCs w:val="36"/>
-        </w:rPr>
-        <w:t>Shaurbh</w:t>
-      </w:r>
-      <w:proofErr w:type="spellEnd"/>
     </w:p>
     <w:tbl>
       <w:tblPr>
@@ -354,19 +341,8 @@
                   <w:sz w:val="20"/>
                   <w:szCs w:val="20"/>
                 </w:rPr>
-                <w:t>.com/in/</w:t>
+                <w:t>.com/in/richa-shaurabh</w:t>
               </w:r>
-              <w:proofErr w:type="spellStart"/>
-              <w:r>
-                <w:rPr>
-                  <w:rStyle w:val="Hyperlink"/>
-                  <w:rFonts w:ascii="Times New Roman" w:hAnsi="Times New Roman" w:cs="Times New Roman"/>
-                  <w:sz w:val="20"/>
-                  <w:szCs w:val="20"/>
-                </w:rPr>
-                <w:t>richa-shaurabh</w:t>
-              </w:r>
-              <w:proofErr w:type="spellEnd"/>
             </w:hyperlink>
           </w:p>
         </w:tc>
@@ -809,25 +785,7 @@
                 <w:sz w:val="20"/>
                 <w:szCs w:val="21"/>
               </w:rPr>
-              <w:t xml:space="preserve"> course from </w:t>
-            </w:r>
-            <w:proofErr w:type="spellStart"/>
-            <w:r>
-              <w:rPr>
-                <w:rFonts w:ascii="Times New Roman" w:hAnsi="Times New Roman" w:cs="Times New Roman"/>
-                <w:sz w:val="20"/>
-                <w:szCs w:val="21"/>
-              </w:rPr>
-              <w:t>Epicodus</w:t>
-            </w:r>
-            <w:proofErr w:type="spellEnd"/>
-            <w:r>
-              <w:rPr>
-                <w:rFonts w:ascii="Times New Roman" w:hAnsi="Times New Roman" w:cs="Times New Roman"/>
-                <w:sz w:val="20"/>
-                <w:szCs w:val="21"/>
-              </w:rPr>
-              <w:t>, Seattle, US</w:t>
+              <w:t xml:space="preserve"> course from Epicodus, Seattle, US</w:t>
             </w:r>
             <w:r>
               <w:rPr>
@@ -1226,8 +1184,10 @@
                 <w:sz w:val="20"/>
                 <w:szCs w:val="21"/>
               </w:rPr>
-              <w:t>JavaScript</w:t>
-            </w:r>
+              <w:t>React based JS</w:t>
+            </w:r>
+            <w:bookmarkStart w:id="0" w:name="_GoBack"/>
+            <w:bookmarkEnd w:id="0"/>
             <w:r>
               <w:rPr>
                 <w:rFonts w:ascii="Times New Roman" w:hAnsi="Times New Roman" w:cs="Times New Roman"/>
@@ -1806,25 +1766,7 @@
                 <w:sz w:val="20"/>
                 <w:szCs w:val="21"/>
               </w:rPr>
-              <w:t xml:space="preserve"> &amp; the </w:t>
-            </w:r>
-            <w:proofErr w:type="spellStart"/>
-            <w:r>
-              <w:rPr>
-                <w:rFonts w:ascii="Times New Roman" w:hAnsi="Times New Roman" w:cs="Times New Roman"/>
-                <w:sz w:val="20"/>
-                <w:szCs w:val="21"/>
-              </w:rPr>
-              <w:t>OpenLayers</w:t>
-            </w:r>
-            <w:proofErr w:type="spellEnd"/>
-            <w:r>
-              <w:rPr>
-                <w:rFonts w:ascii="Times New Roman" w:hAnsi="Times New Roman" w:cs="Times New Roman"/>
-                <w:sz w:val="20"/>
-                <w:szCs w:val="21"/>
-              </w:rPr>
-              <w:t xml:space="preserve"> library</w:t>
+              <w:t xml:space="preserve"> &amp; the OpenLayers library</w:t>
             </w:r>
           </w:p>
           <w:p>
@@ -2499,103 +2441,65 @@
                 <w:sz w:val="20"/>
                 <w:szCs w:val="21"/>
               </w:rPr>
+              <w:t xml:space="preserve"> Git, </w:t>
+            </w:r>
+            <w:r>
+              <w:rPr>
+                <w:rFonts w:ascii="Times New Roman" w:hAnsi="Times New Roman" w:cs="Times New Roman"/>
+                <w:sz w:val="20"/>
+                <w:szCs w:val="21"/>
+              </w:rPr>
+              <w:t>npm, Sublime Text</w:t>
+            </w:r>
+            <w:r>
+              <w:rPr>
+                <w:rFonts w:ascii="Times New Roman" w:hAnsi="Times New Roman" w:cs="Times New Roman"/>
+                <w:sz w:val="20"/>
+                <w:szCs w:val="21"/>
+              </w:rPr>
+              <w:t xml:space="preserve">, Firebase             </w:t>
+            </w:r>
+            <w:r>
+              <w:rPr>
+                <w:rFonts w:ascii="Times New Roman" w:hAnsi="Times New Roman" w:cs="Times New Roman"/>
+                <w:sz w:val="20"/>
+                <w:szCs w:val="21"/>
+              </w:rPr>
+              <w:t xml:space="preserve">   </w:t>
+            </w:r>
+            <w:r>
+              <w:rPr>
+                <w:rFonts w:ascii="Times New Roman" w:hAnsi="Times New Roman" w:cs="Times New Roman"/>
+                <w:b/>
+                <w:sz w:val="20"/>
+                <w:szCs w:val="21"/>
+              </w:rPr>
+              <w:t>OS</w:t>
+            </w:r>
+            <w:r>
+              <w:rPr>
+                <w:rFonts w:ascii="Times New Roman" w:hAnsi="Times New Roman" w:cs="Times New Roman"/>
+                <w:b/>
+                <w:sz w:val="20"/>
+                <w:szCs w:val="21"/>
+              </w:rPr>
+              <w:t xml:space="preserve"> Experience:</w:t>
+            </w:r>
+            <w:r>
+              <w:rPr>
+                <w:rFonts w:ascii="Times New Roman" w:hAnsi="Times New Roman" w:cs="Times New Roman"/>
+                <w:sz w:val="20"/>
+                <w:szCs w:val="21"/>
+              </w:rPr>
               <w:t xml:space="preserve"> </w:t>
             </w:r>
-            <w:proofErr w:type="spellStart"/>
-            <w:r>
-              <w:rPr>
-                <w:rFonts w:ascii="Times New Roman" w:hAnsi="Times New Roman" w:cs="Times New Roman"/>
-                <w:sz w:val="20"/>
-                <w:szCs w:val="21"/>
-              </w:rPr>
-              <w:t>Git</w:t>
-            </w:r>
-            <w:proofErr w:type="spellEnd"/>
-            <w:r>
-              <w:rPr>
-                <w:rFonts w:ascii="Times New Roman" w:hAnsi="Times New Roman" w:cs="Times New Roman"/>
-                <w:sz w:val="20"/>
-                <w:szCs w:val="21"/>
-              </w:rPr>
-              <w:t xml:space="preserve">, </w:t>
-            </w:r>
-            <w:proofErr w:type="spellStart"/>
-            <w:r>
-              <w:rPr>
-                <w:rFonts w:ascii="Times New Roman" w:hAnsi="Times New Roman" w:cs="Times New Roman"/>
-                <w:sz w:val="20"/>
-                <w:szCs w:val="21"/>
-              </w:rPr>
-              <w:t>npm</w:t>
-            </w:r>
-            <w:proofErr w:type="spellEnd"/>
-            <w:r>
-              <w:rPr>
-                <w:rFonts w:ascii="Times New Roman" w:hAnsi="Times New Roman" w:cs="Times New Roman"/>
-                <w:sz w:val="20"/>
-                <w:szCs w:val="21"/>
-              </w:rPr>
-              <w:t>, Sublime Text</w:t>
-            </w:r>
-            <w:r>
-              <w:rPr>
-                <w:rFonts w:ascii="Times New Roman" w:hAnsi="Times New Roman" w:cs="Times New Roman"/>
-                <w:sz w:val="20"/>
-                <w:szCs w:val="21"/>
-              </w:rPr>
-              <w:t xml:space="preserve">, Firebase             </w:t>
-            </w:r>
-            <w:r>
-              <w:rPr>
-                <w:rFonts w:ascii="Times New Roman" w:hAnsi="Times New Roman" w:cs="Times New Roman"/>
-                <w:sz w:val="20"/>
-                <w:szCs w:val="21"/>
-              </w:rPr>
-              <w:t xml:space="preserve">   </w:t>
-            </w:r>
-            <w:r>
-              <w:rPr>
-                <w:rFonts w:ascii="Times New Roman" w:hAnsi="Times New Roman" w:cs="Times New Roman"/>
-                <w:b/>
-                <w:sz w:val="20"/>
-                <w:szCs w:val="21"/>
-              </w:rPr>
-              <w:t>OS</w:t>
-            </w:r>
-            <w:r>
-              <w:rPr>
-                <w:rFonts w:ascii="Times New Roman" w:hAnsi="Times New Roman" w:cs="Times New Roman"/>
-                <w:b/>
-                <w:sz w:val="20"/>
-                <w:szCs w:val="21"/>
-              </w:rPr>
-              <w:t xml:space="preserve"> Experience:</w:t>
-            </w:r>
-            <w:r>
-              <w:rPr>
-                <w:rFonts w:ascii="Times New Roman" w:hAnsi="Times New Roman" w:cs="Times New Roman"/>
-                <w:sz w:val="20"/>
-                <w:szCs w:val="21"/>
-              </w:rPr>
-              <w:t xml:space="preserve"> </w:t>
-            </w:r>
-            <w:proofErr w:type="spellStart"/>
-            <w:r>
-              <w:rPr>
-                <w:rFonts w:ascii="Times New Roman" w:hAnsi="Times New Roman" w:cs="Times New Roman"/>
-                <w:sz w:val="20"/>
-                <w:szCs w:val="21"/>
-              </w:rPr>
-              <w:t>MacOS</w:t>
-            </w:r>
-            <w:proofErr w:type="spellEnd"/>
-            <w:r>
-              <w:rPr>
-                <w:rFonts w:ascii="Times New Roman" w:hAnsi="Times New Roman" w:cs="Times New Roman"/>
-                <w:sz w:val="20"/>
-                <w:szCs w:val="21"/>
-              </w:rPr>
-              <w:t>, Windows</w:t>
+            <w:r>
+              <w:rPr>
+                <w:rFonts w:ascii="Times New Roman" w:hAnsi="Times New Roman" w:cs="Times New Roman"/>
+                <w:sz w:val="20"/>
+                <w:szCs w:val="21"/>
+              </w:rPr>
+              <w:t>MacOS, Windows</w:t>
             </w:r>
           </w:p>
         </w:tc>
@@ -2692,7 +2596,6 @@
                 <w:szCs w:val="21"/>
               </w:rPr>
             </w:pPr>
-            <w:proofErr w:type="spellStart"/>
             <w:r>
               <w:rPr>
                 <w:rFonts w:ascii="Times New Roman" w:hAnsi="Times New Roman" w:cs="Times New Roman"/>
@@ -2702,24 +2605,13 @@
               </w:rPr>
               <w:t>UberLibs</w:t>
             </w:r>
-            <w:proofErr w:type="spellEnd"/>
-            <w:r>
-              <w:rPr>
-                <w:rFonts w:ascii="Times New Roman" w:hAnsi="Times New Roman" w:cs="Times New Roman"/>
-                <w:sz w:val="20"/>
-                <w:szCs w:val="21"/>
-              </w:rPr>
-              <w:t xml:space="preserve"> – An online Library and book borrowing system to help any brick &amp; mortar library launch its services online. Developed using JavaScript, HTML, CSS, Ruby on Rails and PostgreSQL, the system displays a beautiful web frontend that lists books by category, shows book covers &amp; descriptions. Registered Library members can create wishlists</w:t>
-            </w:r>
-            <w:bookmarkStart w:id="0" w:name="_GoBack"/>
-            <w:bookmarkEnd w:id="0"/>
-            <w:r>
-              <w:rPr>
-                <w:rFonts w:ascii="Times New Roman" w:hAnsi="Times New Roman" w:cs="Times New Roman"/>
-                <w:sz w:val="20"/>
-                <w:szCs w:val="21"/>
-              </w:rPr>
-              <w:t>, borrow books and order book delivery/returns to/from their doorstep.</w:t>
+            <w:r>
+              <w:rPr>
+                <w:rFonts w:ascii="Times New Roman" w:hAnsi="Times New Roman" w:cs="Times New Roman"/>
+                <w:sz w:val="20"/>
+                <w:szCs w:val="21"/>
+              </w:rPr>
+              <w:t xml:space="preserve"> – An online Library and book borrowing system to help any brick &amp; mortar library launch its services online. Developed using JavaScript, HTML, CSS, Ruby on Rails and PostgreSQL, the system displays a beautiful web frontend that lists books by category, shows book covers &amp; descriptions. Registered Library members can create wishlists, borrow books and order book delivery/returns to/from their doorstep.</w:t>
             </w:r>
           </w:p>
           <w:p>
@@ -2801,25 +2693,7 @@
                 <w:sz w:val="20"/>
                 <w:szCs w:val="21"/>
               </w:rPr>
-              <w:t xml:space="preserve">friendly web application that allows users to search for Doctors in a certain area based on a medical condition, doctor’s name and other similar search criteria using JavaScript and the </w:t>
-            </w:r>
-            <w:proofErr w:type="spellStart"/>
-            <w:r>
-              <w:rPr>
-                <w:rFonts w:ascii="Times New Roman" w:hAnsi="Times New Roman" w:cs="Times New Roman"/>
-                <w:sz w:val="20"/>
-                <w:szCs w:val="21"/>
-              </w:rPr>
-              <w:t>BetterDoctor</w:t>
-            </w:r>
-            <w:proofErr w:type="spellEnd"/>
-            <w:r>
-              <w:rPr>
-                <w:rFonts w:ascii="Times New Roman" w:hAnsi="Times New Roman" w:cs="Times New Roman"/>
-                <w:sz w:val="20"/>
-                <w:szCs w:val="21"/>
-              </w:rPr>
-              <w:t xml:space="preserve"> API.</w:t>
+              <w:t>friendly web application that allows users to search for Doctors in a certain area based on a medical condition, doctor’s name and other similar search criteria using JavaScript and the BetterDoctor API.</w:t>
             </w:r>
           </w:p>
           <w:p>
@@ -2837,7 +2711,6 @@
                 <w:szCs w:val="21"/>
               </w:rPr>
             </w:pPr>
-            <w:proofErr w:type="spellStart"/>
             <w:r>
               <w:rPr>
                 <w:rFonts w:ascii="Times New Roman" w:hAnsi="Times New Roman" w:cs="Times New Roman"/>
@@ -2847,7 +2720,6 @@
               </w:rPr>
               <w:t>Mykart</w:t>
             </w:r>
-            <w:proofErr w:type="spellEnd"/>
             <w:r>
               <w:rPr>
                 <w:rFonts w:ascii="Times New Roman" w:hAnsi="Times New Roman" w:cs="Times New Roman"/>
@@ -2967,23 +2839,13 @@
                 <w:szCs w:val="21"/>
               </w:rPr>
             </w:pPr>
-            <w:proofErr w:type="spellStart"/>
-            <w:r>
-              <w:rPr>
-                <w:rFonts w:ascii="Times New Roman" w:hAnsi="Times New Roman" w:cs="Times New Roman"/>
-                <w:sz w:val="20"/>
-                <w:szCs w:val="21"/>
-              </w:rPr>
-              <w:t>Epicodus</w:t>
-            </w:r>
-            <w:proofErr w:type="spellEnd"/>
-            <w:r>
-              <w:rPr>
-                <w:rFonts w:ascii="Times New Roman" w:hAnsi="Times New Roman" w:cs="Times New Roman"/>
-                <w:sz w:val="20"/>
-                <w:szCs w:val="21"/>
-              </w:rPr>
-              <w:t xml:space="preserve"> Certified “</w:t>
+            <w:r>
+              <w:rPr>
+                <w:rFonts w:ascii="Times New Roman" w:hAnsi="Times New Roman" w:cs="Times New Roman"/>
+                <w:sz w:val="20"/>
+                <w:szCs w:val="21"/>
+              </w:rPr>
+              <w:t>Epicodus Certified “</w:t>
             </w:r>
             <w:r>
               <w:rPr>
@@ -3186,25 +3048,7 @@
                 <w:sz w:val="20"/>
                 <w:szCs w:val="21"/>
               </w:rPr>
-              <w:t xml:space="preserve">Sports - Awarded by the State government for winning in the </w:t>
-            </w:r>
-            <w:proofErr w:type="spellStart"/>
-            <w:r>
-              <w:rPr>
-                <w:rFonts w:ascii="Times New Roman" w:hAnsi="Times New Roman" w:cs="Times New Roman"/>
-                <w:sz w:val="20"/>
-                <w:szCs w:val="21"/>
-              </w:rPr>
-              <w:t>Throwball</w:t>
-            </w:r>
-            <w:proofErr w:type="spellEnd"/>
-            <w:r>
-              <w:rPr>
-                <w:rFonts w:ascii="Times New Roman" w:hAnsi="Times New Roman" w:cs="Times New Roman"/>
-                <w:sz w:val="20"/>
-                <w:szCs w:val="21"/>
-              </w:rPr>
-              <w:t xml:space="preserve"> league for the state of Bihar, India</w:t>
+              <w:t>Sports - Awarded by the State government for winning in the Throwball league for the state of Bihar, India</w:t>
             </w:r>
           </w:p>
         </w:tc>
@@ -5961,7 +5805,7 @@
 </file>
 
 <file path=customXml/itemProps1.xml><?xml version="1.0" encoding="utf-8"?>
-<ds:datastoreItem xmlns:ds="http://schemas.openxmlformats.org/officeDocument/2006/customXml" ds:itemID="{A5588CFF-19A2-3F41-9733-762C9BBFE09D}">
+<ds:datastoreItem xmlns:ds="http://schemas.openxmlformats.org/officeDocument/2006/customXml" ds:itemID="{AC24554A-733B-8045-B4DC-38A51F4A9DB4}">
   <ds:schemaRefs>
     <ds:schemaRef ds:uri="http://schemas.openxmlformats.org/officeDocument/2006/bibliography"/>
   </ds:schemaRefs>

</xml_diff>